<commit_message>
note 4 in structure  DP
</commit_message>
<xml_diff>
--- a/8-Structure DP part1.docx
+++ b/8-Structure DP part1.docx
@@ -6,6 +6,7 @@
       <w:pPr>
         <w:pStyle w:val="NoSpacing"/>
         <w:rPr>
+          <w:rFonts w:hint="cs"/>
           <w:rtl/>
           <w:lang w:bidi="ar-EG"/>
         </w:rPr>
@@ -3712,7 +3713,25 @@
                                         <w:sz w:val="26"/>
                                         <w:szCs w:val="26"/>
                                       </w:rPr>
-                                      <w:t xml:space="preserve"> Gamal Ahmed </w:t>
+                                      <w:t xml:space="preserve"> </w:t>
+                                    </w:r>
+                                    <w:proofErr w:type="spellStart"/>
+                                    <w:r>
+                                      <w:rPr>
+                                        <w:color w:val="1CADE4" w:themeColor="accent1"/>
+                                        <w:sz w:val="26"/>
+                                        <w:szCs w:val="26"/>
+                                      </w:rPr>
+                                      <w:t>Gamal</w:t>
+                                    </w:r>
+                                    <w:proofErr w:type="spellEnd"/>
+                                    <w:r>
+                                      <w:rPr>
+                                        <w:color w:val="1CADE4" w:themeColor="accent1"/>
+                                        <w:sz w:val="26"/>
+                                        <w:szCs w:val="26"/>
+                                      </w:rPr>
+                                      <w:t xml:space="preserve"> Ahmed </w:t>
                                     </w:r>
                                   </w:sdtContent>
                                 </w:sdt>
@@ -4243,7 +4262,7 @@
           <w:r>
             <w:fldChar w:fldCharType="separate"/>
           </w:r>
-          <w:hyperlink w:anchor="_Toc123395592" w:history="1">
+          <w:hyperlink w:anchor="_Toc123403778" w:history="1">
             <w:r>
               <w:rPr>
                 <w:rStyle w:val="Hyperlink"/>
@@ -4271,7 +4290,7 @@
                 <w:noProof/>
                 <w:webHidden/>
               </w:rPr>
-              <w:instrText xml:space="preserve"> PAGEREF _Toc123395592 \h </w:instrText>
+              <w:instrText xml:space="preserve"> PAGEREF _Toc123403778 \h </w:instrText>
             </w:r>
             <w:r>
               <w:rPr>
@@ -4313,7 +4332,7 @@
               <w:noProof/>
             </w:rPr>
           </w:pPr>
-          <w:hyperlink w:anchor="_Toc123395593" w:history="1">
+          <w:hyperlink w:anchor="_Toc123403779" w:history="1">
             <w:r>
               <w:rPr>
                 <w:rStyle w:val="Hyperlink"/>
@@ -4341,7 +4360,7 @@
                 <w:noProof/>
                 <w:webHidden/>
               </w:rPr>
-              <w:instrText xml:space="preserve"> PAGEREF _Toc123395593 \h </w:instrText>
+              <w:instrText xml:space="preserve"> PAGEREF _Toc123403779 \h </w:instrText>
             </w:r>
             <w:r>
               <w:rPr>
@@ -4383,7 +4402,7 @@
               <w:noProof/>
             </w:rPr>
           </w:pPr>
-          <w:hyperlink w:anchor="_Toc123395594" w:history="1">
+          <w:hyperlink w:anchor="_Toc123403780" w:history="1">
             <w:r>
               <w:rPr>
                 <w:rStyle w:val="Hyperlink"/>
@@ -4420,7 +4439,7 @@
                 <w:noProof/>
                 <w:webHidden/>
               </w:rPr>
-              <w:instrText xml:space="preserve"> PAGEREF _Toc123395594 \h </w:instrText>
+              <w:instrText xml:space="preserve"> PAGEREF _Toc123403780 \h </w:instrText>
             </w:r>
             <w:r>
               <w:rPr>
@@ -4462,7 +4481,7 @@
               <w:noProof/>
             </w:rPr>
           </w:pPr>
-          <w:hyperlink w:anchor="_Toc123395595" w:history="1">
+          <w:hyperlink w:anchor="_Toc123403781" w:history="1">
             <w:r>
               <w:rPr>
                 <w:rStyle w:val="Hyperlink"/>
@@ -4499,7 +4518,7 @@
                 <w:noProof/>
                 <w:webHidden/>
               </w:rPr>
-              <w:instrText xml:space="preserve"> PAGEREF _Toc123395595 \h </w:instrText>
+              <w:instrText xml:space="preserve"> PAGEREF _Toc123403781 \h </w:instrText>
             </w:r>
             <w:r>
               <w:rPr>
@@ -4541,7 +4560,7 @@
               <w:noProof/>
             </w:rPr>
           </w:pPr>
-          <w:hyperlink w:anchor="_Toc123395596" w:history="1">
+          <w:hyperlink w:anchor="_Toc123403782" w:history="1">
             <w:r>
               <w:rPr>
                 <w:rStyle w:val="Hyperlink"/>
@@ -4578,7 +4597,7 @@
                 <w:noProof/>
                 <w:webHidden/>
               </w:rPr>
-              <w:instrText xml:space="preserve"> PAGEREF _Toc123395596 \h </w:instrText>
+              <w:instrText xml:space="preserve"> PAGEREF _Toc123403782 \h </w:instrText>
             </w:r>
             <w:r>
               <w:rPr>
@@ -4610,6 +4629,234 @@
           </w:hyperlink>
         </w:p>
         <w:p>
+          <w:pPr>
+            <w:pStyle w:val="TOC2"/>
+            <w:tabs>
+              <w:tab w:val="right" w:leader="dot" w:pos="9350"/>
+            </w:tabs>
+            <w:rPr>
+              <w:rFonts w:cstheme="minorBidi"/>
+              <w:noProof/>
+            </w:rPr>
+          </w:pPr>
+          <w:hyperlink w:anchor="_Toc123403783" w:history="1">
+            <w:r>
+              <w:rPr>
+                <w:rStyle w:val="Hyperlink"/>
+                <w:noProof/>
+                <w:rtl/>
+                <w:lang w:bidi="ar-EG"/>
+              </w:rPr>
+              <w:t>3</w:t>
+            </w:r>
+            <w:r>
+              <w:rPr>
+                <w:rStyle w:val="Hyperlink"/>
+                <w:noProof/>
+                <w:lang w:bidi="ar-EG"/>
+              </w:rPr>
+              <w:t>.4-appilicability :</w:t>
+            </w:r>
+            <w:r>
+              <w:rPr>
+                <w:noProof/>
+                <w:webHidden/>
+              </w:rPr>
+              <w:tab/>
+            </w:r>
+            <w:r>
+              <w:rPr>
+                <w:noProof/>
+                <w:webHidden/>
+              </w:rPr>
+              <w:fldChar w:fldCharType="begin"/>
+            </w:r>
+            <w:r>
+              <w:rPr>
+                <w:noProof/>
+                <w:webHidden/>
+              </w:rPr>
+              <w:instrText xml:space="preserve"> PAGEREF _Toc123403783 \h </w:instrText>
+            </w:r>
+            <w:r>
+              <w:rPr>
+                <w:noProof/>
+                <w:webHidden/>
+              </w:rPr>
+            </w:r>
+            <w:r>
+              <w:rPr>
+                <w:noProof/>
+                <w:webHidden/>
+              </w:rPr>
+              <w:fldChar w:fldCharType="separate"/>
+            </w:r>
+            <w:r>
+              <w:rPr>
+                <w:noProof/>
+                <w:webHidden/>
+              </w:rPr>
+              <w:t>4</w:t>
+            </w:r>
+            <w:r>
+              <w:rPr>
+                <w:noProof/>
+                <w:webHidden/>
+              </w:rPr>
+              <w:fldChar w:fldCharType="end"/>
+            </w:r>
+          </w:hyperlink>
+        </w:p>
+        <w:p>
+          <w:pPr>
+            <w:pStyle w:val="TOC2"/>
+            <w:tabs>
+              <w:tab w:val="right" w:leader="dot" w:pos="9350"/>
+            </w:tabs>
+            <w:rPr>
+              <w:rFonts w:cstheme="minorBidi"/>
+              <w:noProof/>
+            </w:rPr>
+          </w:pPr>
+          <w:hyperlink w:anchor="_Toc123403784" w:history="1">
+            <w:r>
+              <w:rPr>
+                <w:rStyle w:val="Hyperlink"/>
+                <w:noProof/>
+                <w:rtl/>
+                <w:lang w:bidi="ar-EG"/>
+              </w:rPr>
+              <w:t>3</w:t>
+            </w:r>
+            <w:r>
+              <w:rPr>
+                <w:rStyle w:val="Hyperlink"/>
+                <w:noProof/>
+                <w:lang w:bidi="ar-EG"/>
+              </w:rPr>
+              <w:t>.5- cons and pros :</w:t>
+            </w:r>
+            <w:r>
+              <w:rPr>
+                <w:noProof/>
+                <w:webHidden/>
+              </w:rPr>
+              <w:tab/>
+            </w:r>
+            <w:r>
+              <w:rPr>
+                <w:noProof/>
+                <w:webHidden/>
+              </w:rPr>
+              <w:fldChar w:fldCharType="begin"/>
+            </w:r>
+            <w:r>
+              <w:rPr>
+                <w:noProof/>
+                <w:webHidden/>
+              </w:rPr>
+              <w:instrText xml:space="preserve"> PAGEREF _Toc123403784 \h </w:instrText>
+            </w:r>
+            <w:r>
+              <w:rPr>
+                <w:noProof/>
+                <w:webHidden/>
+              </w:rPr>
+            </w:r>
+            <w:r>
+              <w:rPr>
+                <w:noProof/>
+                <w:webHidden/>
+              </w:rPr>
+              <w:fldChar w:fldCharType="separate"/>
+            </w:r>
+            <w:r>
+              <w:rPr>
+                <w:noProof/>
+                <w:webHidden/>
+              </w:rPr>
+              <w:t>5</w:t>
+            </w:r>
+            <w:r>
+              <w:rPr>
+                <w:noProof/>
+                <w:webHidden/>
+              </w:rPr>
+              <w:fldChar w:fldCharType="end"/>
+            </w:r>
+          </w:hyperlink>
+        </w:p>
+        <w:p>
+          <w:pPr>
+            <w:pStyle w:val="TOC1"/>
+            <w:tabs>
+              <w:tab w:val="right" w:leader="dot" w:pos="9350"/>
+            </w:tabs>
+            <w:rPr>
+              <w:rFonts w:cstheme="minorBidi"/>
+              <w:noProof/>
+            </w:rPr>
+          </w:pPr>
+          <w:hyperlink w:anchor="_Toc123403785" w:history="1">
+            <w:r>
+              <w:rPr>
+                <w:rStyle w:val="Hyperlink"/>
+                <w:noProof/>
+                <w:lang w:bidi="ar-EG"/>
+              </w:rPr>
+              <w:t>5- Bridge :</w:t>
+            </w:r>
+            <w:r>
+              <w:rPr>
+                <w:noProof/>
+                <w:webHidden/>
+              </w:rPr>
+              <w:tab/>
+            </w:r>
+            <w:r>
+              <w:rPr>
+                <w:noProof/>
+                <w:webHidden/>
+              </w:rPr>
+              <w:fldChar w:fldCharType="begin"/>
+            </w:r>
+            <w:r>
+              <w:rPr>
+                <w:noProof/>
+                <w:webHidden/>
+              </w:rPr>
+              <w:instrText xml:space="preserve"> PAGEREF _Toc123403785 \h </w:instrText>
+            </w:r>
+            <w:r>
+              <w:rPr>
+                <w:noProof/>
+                <w:webHidden/>
+              </w:rPr>
+            </w:r>
+            <w:r>
+              <w:rPr>
+                <w:noProof/>
+                <w:webHidden/>
+              </w:rPr>
+              <w:fldChar w:fldCharType="separate"/>
+            </w:r>
+            <w:r>
+              <w:rPr>
+                <w:noProof/>
+                <w:webHidden/>
+              </w:rPr>
+              <w:t>5</w:t>
+            </w:r>
+            <w:r>
+              <w:rPr>
+                <w:noProof/>
+                <w:webHidden/>
+              </w:rPr>
+              <w:fldChar w:fldCharType="end"/>
+            </w:r>
+          </w:hyperlink>
+        </w:p>
+        <w:p>
           <w:r>
             <w:rPr>
               <w:b/>
@@ -4775,36 +5022,12 @@
     </w:p>
     <w:p>
       <w:pPr>
-        <w:bidi/>
-        <w:rPr>
-          <w:lang w:bidi="ar-EG"/>
-        </w:rPr>
-      </w:pPr>
-    </w:p>
-    <w:p>
-      <w:pPr>
-        <w:bidi/>
-        <w:rPr>
-          <w:lang w:bidi="ar-EG"/>
-        </w:rPr>
-      </w:pPr>
-    </w:p>
-    <w:p>
-      <w:pPr>
-        <w:bidi/>
-        <w:rPr>
-          <w:lang w:bidi="ar-EG"/>
-        </w:rPr>
-      </w:pPr>
-    </w:p>
-    <w:p>
-      <w:pPr>
         <w:pStyle w:val="Heading1"/>
         <w:rPr>
           <w:lang w:bidi="ar-EG"/>
         </w:rPr>
       </w:pPr>
-      <w:bookmarkStart w:id="0" w:name="_Toc123395592"/>
+      <w:bookmarkStart w:id="0" w:name="_Toc123403778"/>
       <w:r>
         <w:rPr>
           <w:lang w:bidi="ar-EG"/>
@@ -4824,8 +5047,8 @@
       <w:r>
         <w:rPr>
           <w:rFonts w:cs="Arial"/>
-          <w:rtl/>
-          <w:lang w:bidi="ar-EG"/>
+          <w:noProof/>
+          <w:rtl/>
         </w:rPr>
         <w:drawing>
           <wp:anchor distT="0" distB="0" distL="114300" distR="114300" simplePos="0" relativeHeight="251665408" behindDoc="0" locked="0" layoutInCell="1" allowOverlap="1" wp14:anchorId="28D306EE" wp14:editId="42BDAE2E">
@@ -4957,7 +5180,7 @@
           <w:lang w:bidi="ar-EG"/>
         </w:rPr>
       </w:pPr>
-      <w:bookmarkStart w:id="1" w:name="_Toc123395593"/>
+      <w:bookmarkStart w:id="1" w:name="_Toc123403779"/>
       <w:r>
         <w:rPr>
           <w:lang w:bidi="ar-EG"/>
@@ -4985,141 +5208,128 @@
       <w:pPr>
         <w:bidi/>
         <w:rPr>
+          <w:rtl/>
+          <w:lang w:bidi="ar-EG"/>
+        </w:rPr>
+      </w:pPr>
+      <w:r>
+        <w:rPr>
           <w:rFonts w:hint="cs"/>
           <w:rtl/>
           <w:lang w:bidi="ar-EG"/>
         </w:rPr>
-      </w:pPr>
+        <w:t>دى زى مقلنا قبل كدة  ان  بنستخدام ال</w:t>
+      </w:r>
+      <w:r>
+        <w:rPr>
+          <w:lang w:bidi="ar-EG"/>
+        </w:rPr>
+        <w:t xml:space="preserve"> structure DP </w:t>
+      </w:r>
       <w:r>
         <w:rPr>
           <w:rFonts w:hint="cs"/>
           <w:rtl/>
           <w:lang w:bidi="ar-EG"/>
         </w:rPr>
-        <w:t>دى زى مقلنا قبل كدة  ان  بنستخدام ال</w:t>
-      </w:r>
+        <w:t xml:space="preserve">  عشان نحل المشاكل  الى هتقبلنا  واحنا بنعمل  </w:t>
+      </w:r>
+      <w:r>
+        <w:rPr>
+          <w:lang w:bidi="ar-EG"/>
+        </w:rPr>
+        <w:t xml:space="preserve">design </w:t>
+      </w:r>
+      <w:r>
+        <w:rPr>
+          <w:rFonts w:hint="cs"/>
+          <w:rtl/>
+          <w:lang w:bidi="ar-EG"/>
+        </w:rPr>
+        <w:t xml:space="preserve"> لل</w:t>
+      </w:r>
+      <w:r>
+        <w:rPr>
+          <w:lang w:bidi="ar-EG"/>
+        </w:rPr>
+        <w:t xml:space="preserve">structure </w:t>
+      </w:r>
+      <w:r>
+        <w:rPr>
+          <w:rFonts w:hint="cs"/>
+          <w:rtl/>
+          <w:lang w:bidi="ar-EG"/>
+        </w:rPr>
+        <w:t xml:space="preserve">  بتاع المشروع بتاعنا . وان ازاى نقدر  نجمع الكلاس  مع بعض</w:t>
+      </w:r>
+      <w:r>
+        <w:rPr>
+          <w:rFonts w:hint="cs"/>
+          <w:rtl/>
+          <w:lang w:bidi="ar-EG"/>
+        </w:rPr>
+        <w:t xml:space="preserve">. وايه  </w:t>
+      </w:r>
+      <w:r>
+        <w:rPr>
+          <w:rFonts w:hint="cs"/>
+          <w:rtl/>
+          <w:lang w:bidi="ar-EG"/>
+        </w:rPr>
+        <w:t xml:space="preserve">علاقه الكلاس ببعض ف </w:t>
+      </w:r>
+      <w:r>
+        <w:rPr>
+          <w:lang w:bidi="ar-EG"/>
+        </w:rPr>
+        <w:t xml:space="preserve">large structure </w:t>
+      </w:r>
+      <w:r>
+        <w:rPr>
+          <w:rFonts w:hint="cs"/>
+          <w:rtl/>
+          <w:lang w:bidi="ar-EG"/>
+        </w:rPr>
+        <w:t xml:space="preserve"> . </w:t>
+      </w:r>
+    </w:p>
+    <w:p>
+      <w:pPr>
+        <w:bidi/>
+        <w:rPr>
+          <w:lang w:bidi="ar-EG"/>
+        </w:rPr>
+      </w:pPr>
+    </w:p>
+    <w:p>
+      <w:pPr>
+        <w:pStyle w:val="Heading1"/>
+        <w:rPr>
+          <w:lang w:bidi="ar-EG"/>
+        </w:rPr>
+      </w:pPr>
+      <w:bookmarkStart w:id="2" w:name="_Toc123403780"/>
+      <w:r>
+        <w:rPr>
+          <w:rFonts w:hint="cs"/>
+          <w:rtl/>
+          <w:lang w:bidi="ar-EG"/>
+        </w:rPr>
+        <w:t>3</w:t>
+      </w:r>
+      <w:r>
+        <w:rPr>
+          <w:lang w:bidi="ar-EG"/>
+        </w:rPr>
+        <w:t>-Adapter DP :</w:t>
+      </w:r>
+      <w:bookmarkEnd w:id="2"/>
       <w:r>
         <w:rPr>
           <w:lang w:bidi="ar-EG"/>
         </w:rPr>
         <w:t xml:space="preserve"> </w:t>
       </w:r>
-      <w:r>
-        <w:rPr>
-          <w:lang w:bidi="ar-EG"/>
-        </w:rPr>
-        <w:t>structure</w:t>
-      </w:r>
-      <w:r>
-        <w:rPr>
-          <w:lang w:bidi="ar-EG"/>
-        </w:rPr>
-        <w:t xml:space="preserve"> DP </w:t>
-      </w:r>
-      <w:r>
-        <w:rPr>
-          <w:rFonts w:hint="cs"/>
-          <w:rtl/>
-          <w:lang w:bidi="ar-EG"/>
-        </w:rPr>
-        <w:t xml:space="preserve">  عشان نحل المشاكل  الى هتقبلنا  واحنا بنعمل  </w:t>
-      </w:r>
-      <w:r>
-        <w:rPr>
-          <w:lang w:bidi="ar-EG"/>
-        </w:rPr>
-        <w:t xml:space="preserve">design </w:t>
-      </w:r>
-      <w:r>
-        <w:rPr>
-          <w:rFonts w:hint="cs"/>
-          <w:rtl/>
-          <w:lang w:bidi="ar-EG"/>
-        </w:rPr>
-        <w:t xml:space="preserve"> لل</w:t>
-      </w:r>
-      <w:r>
-        <w:rPr>
-          <w:lang w:bidi="ar-EG"/>
-        </w:rPr>
-        <w:t xml:space="preserve">structure </w:t>
-      </w:r>
-      <w:r>
-        <w:rPr>
-          <w:rFonts w:hint="cs"/>
-          <w:rtl/>
-          <w:lang w:bidi="ar-EG"/>
-        </w:rPr>
-        <w:t xml:space="preserve">  بتاع المشروع بتاعنا . وان ازاى نقدر  نجمع الكلاس  مع بعض</w:t>
-      </w:r>
-      <w:r>
-        <w:rPr>
-          <w:rFonts w:hint="cs"/>
-          <w:rtl/>
-          <w:lang w:bidi="ar-EG"/>
-        </w:rPr>
-        <w:t xml:space="preserve">. وايه  </w:t>
-      </w:r>
-      <w:r>
-        <w:rPr>
-          <w:rFonts w:hint="cs"/>
-          <w:rtl/>
-          <w:lang w:bidi="ar-EG"/>
-        </w:rPr>
-        <w:t xml:space="preserve">علاقه الكلاس ببعض ف </w:t>
-      </w:r>
-      <w:r>
-        <w:rPr>
-          <w:lang w:bidi="ar-EG"/>
-        </w:rPr>
-        <w:t xml:space="preserve">large structure </w:t>
-      </w:r>
-      <w:r>
-        <w:rPr>
-          <w:rFonts w:hint="cs"/>
-          <w:rtl/>
-          <w:lang w:bidi="ar-EG"/>
-        </w:rPr>
-        <w:t xml:space="preserve"> . </w:t>
-      </w:r>
-    </w:p>
-    <w:p>
-      <w:pPr>
-        <w:bidi/>
-        <w:rPr>
-          <w:lang w:bidi="ar-EG"/>
-        </w:rPr>
-      </w:pPr>
-    </w:p>
-    <w:p>
-      <w:pPr>
-        <w:pStyle w:val="Heading1"/>
-        <w:rPr>
-          <w:lang w:bidi="ar-EG"/>
-        </w:rPr>
-      </w:pPr>
-      <w:bookmarkStart w:id="2" w:name="_Toc123395594"/>
-      <w:r>
-        <w:rPr>
-          <w:rFonts w:hint="cs"/>
-          <w:rtl/>
-          <w:lang w:bidi="ar-EG"/>
-        </w:rPr>
-        <w:t>3</w:t>
-      </w:r>
-      <w:r>
-        <w:rPr>
-          <w:lang w:bidi="ar-EG"/>
-        </w:rPr>
-        <w:t>-Adapter DP :</w:t>
-      </w:r>
-      <w:bookmarkEnd w:id="2"/>
-      <w:r>
-        <w:rPr>
-          <w:lang w:bidi="ar-EG"/>
-        </w:rPr>
-        <w:t xml:space="preserve"> </w:t>
-      </w:r>
     </w:p>
     <w:p>
       <w:pPr>
@@ -5131,8 +5341,8 @@
       <w:r>
         <w:rPr>
           <w:rFonts w:cs="Arial"/>
-          <w:rtl/>
-          <w:lang w:bidi="ar-EG"/>
+          <w:noProof/>
+          <w:rtl/>
         </w:rPr>
         <w:drawing>
           <wp:anchor distT="0" distB="0" distL="114300" distR="114300" simplePos="0" relativeHeight="251666432" behindDoc="0" locked="0" layoutInCell="1" allowOverlap="1" wp14:anchorId="64593E25" wp14:editId="4EB1FBB0">
@@ -5250,37 +5460,30 @@
       <w:pPr>
         <w:bidi/>
         <w:rPr>
+          <w:rtl/>
+          <w:lang w:bidi="ar-EG"/>
+        </w:rPr>
+      </w:pPr>
+      <w:r>
+        <w:rPr>
           <w:rFonts w:hint="cs"/>
           <w:rtl/>
           <w:lang w:bidi="ar-EG"/>
         </w:rPr>
-      </w:pPr>
+        <w:t xml:space="preserve">ف كدة وظيفه ال </w:t>
+      </w:r>
+      <w:r>
+        <w:rPr>
+          <w:lang w:bidi="ar-EG"/>
+        </w:rPr>
+        <w:t xml:space="preserve">Adapter </w:t>
+      </w:r>
       <w:r>
         <w:rPr>
           <w:rFonts w:hint="cs"/>
           <w:rtl/>
           <w:lang w:bidi="ar-EG"/>
         </w:rPr>
-        <w:t xml:space="preserve">ف كدة وظيفه ال </w:t>
-      </w:r>
-      <w:r>
-        <w:rPr>
-          <w:lang w:bidi="ar-EG"/>
-        </w:rPr>
-        <w:t>Adapter</w:t>
-      </w:r>
-      <w:r>
-        <w:rPr>
-          <w:lang w:bidi="ar-EG"/>
-        </w:rPr>
-        <w:t xml:space="preserve"> </w:t>
-      </w:r>
-      <w:r>
-        <w:rPr>
-          <w:rFonts w:hint="cs"/>
-          <w:rtl/>
-          <w:lang w:bidi="ar-EG"/>
-        </w:rPr>
         <w:t xml:space="preserve"> ان  بيخلى اتنين كلاس مش عارفين بتواصله مع  بعض يتواصله مع بعض عادى . واحنا قلنا ان  2 كلاس مش عارفين يتكلمه مع بعض عشان كل واحد فيهم بيتكلم لغه  غير التانى  . </w:t>
       </w:r>
     </w:p>
@@ -5289,7 +5492,6 @@
         <w:pStyle w:val="ListParagraph"/>
         <w:bidi/>
         <w:rPr>
-          <w:rFonts w:hint="cs"/>
           <w:rtl/>
           <w:lang w:bidi="ar-EG"/>
         </w:rPr>
@@ -5304,17 +5506,38 @@
         </w:numPr>
         <w:bidi/>
         <w:rPr>
+          <w:lang w:bidi="ar-EG"/>
+        </w:rPr>
+      </w:pPr>
+      <w:r>
+        <w:rPr>
           <w:rFonts w:hint="cs"/>
-          <w:lang w:bidi="ar-EG"/>
-        </w:rPr>
-      </w:pPr>
+          <w:rtl/>
+          <w:lang w:bidi="ar-EG"/>
+        </w:rPr>
+        <w:t xml:space="preserve">المترجم الى وافق بين اتنين بيترجملهم هو عبارة عن </w:t>
+      </w:r>
+      <w:r>
+        <w:rPr>
+          <w:lang w:bidi="ar-EG"/>
+        </w:rPr>
+        <w:t xml:space="preserve">Adapter </w:t>
+      </w:r>
       <w:r>
         <w:rPr>
           <w:rFonts w:hint="cs"/>
           <w:rtl/>
           <w:lang w:bidi="ar-EG"/>
         </w:rPr>
-        <w:t xml:space="preserve">المترجم الى وافق بين اتنين بيترجملهم هو عبارة عن </w:t>
+        <w:t xml:space="preserve"> </w:t>
+      </w:r>
+      <w:r>
+        <w:rPr>
+          <w:rFonts w:hint="cs"/>
+          <w:rtl/>
+          <w:lang w:bidi="ar-EG"/>
+        </w:rPr>
+        <w:t xml:space="preserve">. ف  نفس الفكرة ف عندنا   ان فيه  2 كلاس مش عارفين  يتكلمه مع بعض يعنى مش بيتكلمه لغه واحدة ف  عشان كدة  هنحطلهم </w:t>
       </w:r>
       <w:r>
         <w:rPr>
@@ -5324,83 +5547,54 @@
       </w:r>
       <w:r>
         <w:rPr>
+          <w:rFonts w:hint="cs"/>
+          <w:rtl/>
+          <w:lang w:bidi="ar-EG"/>
+        </w:rPr>
+        <w:t xml:space="preserve"> يقوم بدور المترجم بين الاتنين كلاس . </w:t>
+      </w:r>
+    </w:p>
+    <w:p>
+      <w:pPr>
+        <w:pStyle w:val="Heading2"/>
+        <w:rPr>
+          <w:lang w:bidi="ar-EG"/>
+        </w:rPr>
+      </w:pPr>
+      <w:bookmarkStart w:id="3" w:name="_Toc123403781"/>
+      <w:r>
+        <w:rPr>
+          <w:rFonts w:hint="cs"/>
+          <w:rtl/>
+          <w:lang w:bidi="ar-EG"/>
+        </w:rPr>
+        <w:t>3</w:t>
+      </w:r>
+      <w:r>
+        <w:rPr>
+          <w:lang w:bidi="ar-EG"/>
+        </w:rPr>
+        <w:t>.1-problem :</w:t>
+      </w:r>
+      <w:bookmarkEnd w:id="3"/>
+      <w:r>
+        <w:rPr>
           <w:lang w:bidi="ar-EG"/>
         </w:rPr>
         <w:t xml:space="preserve"> </w:t>
       </w:r>
-      <w:r>
-        <w:rPr>
-          <w:rFonts w:hint="cs"/>
-          <w:rtl/>
-          <w:lang w:bidi="ar-EG"/>
-        </w:rPr>
-        <w:t xml:space="preserve"> </w:t>
-      </w:r>
-      <w:r>
-        <w:rPr>
-          <w:rFonts w:hint="cs"/>
-          <w:rtl/>
-          <w:lang w:bidi="ar-EG"/>
-        </w:rPr>
-        <w:t xml:space="preserve">. ف  نفس الفكرة ف عندنا   ان فيه  2 كلاس مش عارفين  يتكلمه مع بعض يعنى مش بيتكلمه لغه واحدة ف  عشان كدة  هنحطلهم </w:t>
-      </w:r>
-      <w:r>
-        <w:rPr>
-          <w:lang w:bidi="ar-EG"/>
-        </w:rPr>
-        <w:t>Adapter</w:t>
-      </w:r>
-      <w:r>
-        <w:rPr>
-          <w:rFonts w:hint="cs"/>
-          <w:rtl/>
-          <w:lang w:bidi="ar-EG"/>
-        </w:rPr>
-        <w:t xml:space="preserve"> يقوم بدور المترجم بين الاتنين كلاس . </w:t>
-      </w:r>
-    </w:p>
-    <w:p>
-      <w:pPr>
-        <w:pStyle w:val="Heading2"/>
-        <w:rPr>
-          <w:lang w:bidi="ar-EG"/>
-        </w:rPr>
-      </w:pPr>
-      <w:bookmarkStart w:id="3" w:name="_Toc123395595"/>
-      <w:r>
-        <w:rPr>
-          <w:rFonts w:hint="cs"/>
-          <w:rtl/>
-          <w:lang w:bidi="ar-EG"/>
-        </w:rPr>
-        <w:t>3</w:t>
-      </w:r>
-      <w:r>
-        <w:rPr>
-          <w:lang w:bidi="ar-EG"/>
-        </w:rPr>
-        <w:t>.1-problem :</w:t>
-      </w:r>
-      <w:bookmarkEnd w:id="3"/>
-      <w:r>
-        <w:rPr>
-          <w:lang w:bidi="ar-EG"/>
-        </w:rPr>
-        <w:t xml:space="preserve"> </w:t>
-      </w:r>
-    </w:p>
-    <w:p>
-      <w:pPr>
-        <w:bidi/>
-        <w:rPr>
-          <w:rFonts w:hint="cs"/>
-          <w:rtl/>
-          <w:lang w:bidi="ar-EG"/>
-        </w:rPr>
-      </w:pPr>
-      <w:r>
-        <w:rPr>
-          <w:lang w:bidi="ar-EG"/>
+    </w:p>
+    <w:p>
+      <w:pPr>
+        <w:bidi/>
+        <w:rPr>
+          <w:rtl/>
+          <w:lang w:bidi="ar-EG"/>
+        </w:rPr>
+      </w:pPr>
+      <w:r>
+        <w:rPr>
+          <w:noProof/>
         </w:rPr>
         <w:drawing>
           <wp:anchor distT="0" distB="0" distL="114300" distR="114300" simplePos="0" relativeHeight="251667456" behindDoc="0" locked="0" layoutInCell="1" allowOverlap="1" wp14:anchorId="014EBAE3" wp14:editId="4464351C">
@@ -5492,13 +5686,7 @@
         <w:rPr>
           <w:lang w:bidi="ar-EG"/>
         </w:rPr>
-        <w:t xml:space="preserve">data </w:t>
-      </w:r>
-      <w:r>
-        <w:rPr>
-          <w:lang w:bidi="ar-EG"/>
-        </w:rPr>
-        <w:t xml:space="preserve">provider </w:t>
+        <w:t xml:space="preserve">data provider </w:t>
       </w:r>
       <w:r>
         <w:rPr>
@@ -5721,16 +5909,29 @@
       <w:pPr>
         <w:bidi/>
         <w:rPr>
+          <w:rtl/>
+          <w:lang w:bidi="ar-EG"/>
+        </w:rPr>
+      </w:pPr>
+      <w:r>
+        <w:rPr>
+          <w:lang w:bidi="ar-EG"/>
+        </w:rPr>
+        <w:t>-1</w:t>
+      </w:r>
+      <w:r>
+        <w:rPr>
           <w:rFonts w:hint="cs"/>
           <w:rtl/>
           <w:lang w:bidi="ar-EG"/>
         </w:rPr>
-      </w:pPr>
-      <w:r>
-        <w:rPr>
-          <w:lang w:bidi="ar-EG"/>
-        </w:rPr>
-        <w:t>-1</w:t>
+        <w:t xml:space="preserve">ان نوفر </w:t>
+      </w:r>
+      <w:r>
+        <w:rPr>
+          <w:lang w:bidi="ar-EG"/>
+        </w:rPr>
+        <w:t xml:space="preserve">adapter </w:t>
       </w:r>
       <w:r>
         <w:rPr>
@@ -5738,7 +5939,40 @@
           <w:rtl/>
           <w:lang w:bidi="ar-EG"/>
         </w:rPr>
-        <w:t xml:space="preserve">ان نوفر </w:t>
+        <w:t>ف</w:t>
+      </w:r>
+      <w:r>
+        <w:rPr>
+          <w:rFonts w:hint="cs"/>
+          <w:rtl/>
+          <w:lang w:bidi="ar-EG"/>
+        </w:rPr>
+        <w:t xml:space="preserve"> </w:t>
+      </w:r>
+      <w:r>
+        <w:rPr>
+          <w:rFonts w:hint="cs"/>
+          <w:rtl/>
+          <w:lang w:bidi="ar-EG"/>
+        </w:rPr>
+        <w:t xml:space="preserve">النص. </w:t>
+      </w:r>
+    </w:p>
+    <w:p>
+      <w:pPr>
+        <w:bidi/>
+        <w:rPr>
+          <w:rtl/>
+          <w:lang w:bidi="ar-EG"/>
+        </w:rPr>
+      </w:pPr>
+      <w:r>
+        <w:rPr>
+          <w:rFonts w:hint="cs"/>
+          <w:rtl/>
+          <w:lang w:bidi="ar-EG"/>
+        </w:rPr>
+        <w:t xml:space="preserve">2- وهنستخدام ال  </w:t>
       </w:r>
       <w:r>
         <w:rPr>
@@ -5752,7 +5986,13 @@
           <w:rtl/>
           <w:lang w:bidi="ar-EG"/>
         </w:rPr>
-        <w:t>ف</w:t>
+        <w:t xml:space="preserve"> عشان  يحول من نوع معين لنوع تانى وف حالتنا هنا عشان يحول  من </w:t>
+      </w:r>
+      <w:r>
+        <w:rPr>
+          <w:lang w:bidi="ar-EG"/>
+        </w:rPr>
+        <w:t>xml</w:t>
       </w:r>
       <w:r>
         <w:rPr>
@@ -5760,32 +6000,134 @@
           <w:rtl/>
           <w:lang w:bidi="ar-EG"/>
         </w:rPr>
+        <w:t xml:space="preserve"> ل</w:t>
+      </w:r>
+      <w:r>
+        <w:rPr>
+          <w:lang w:bidi="ar-EG"/>
+        </w:rPr>
+        <w:t>Jason</w:t>
+      </w:r>
+      <w:r>
+        <w:rPr>
+          <w:rFonts w:hint="cs"/>
+          <w:rtl/>
+          <w:lang w:bidi="ar-EG"/>
+        </w:rPr>
+        <w:t xml:space="preserve"> والعكس . </w:t>
+      </w:r>
+    </w:p>
+    <w:p>
+      <w:pPr>
+        <w:bidi/>
+        <w:rPr>
+          <w:rtl/>
+          <w:lang w:bidi="ar-EG"/>
+        </w:rPr>
+      </w:pPr>
+      <w:r>
+        <w:rPr>
+          <w:rFonts w:hint="cs"/>
+          <w:rtl/>
+          <w:lang w:bidi="ar-EG"/>
+        </w:rPr>
+        <w:t>3- ف كدة  نقدر  نقول على ال</w:t>
+      </w:r>
+      <w:r>
+        <w:rPr>
+          <w:lang w:bidi="ar-EG"/>
+        </w:rPr>
         <w:t xml:space="preserve"> </w:t>
       </w:r>
       <w:r>
         <w:rPr>
+          <w:lang w:bidi="ar-EG"/>
+        </w:rPr>
+        <w:t xml:space="preserve">adapter </w:t>
+      </w:r>
+      <w:r>
+        <w:rPr>
           <w:rFonts w:hint="cs"/>
           <w:rtl/>
           <w:lang w:bidi="ar-EG"/>
         </w:rPr>
-        <w:t xml:space="preserve">النص. </w:t>
-      </w:r>
-    </w:p>
-    <w:p>
-      <w:pPr>
-        <w:bidi/>
-        <w:rPr>
-          <w:rtl/>
-          <w:lang w:bidi="ar-EG"/>
-        </w:rPr>
-      </w:pPr>
+        <w:t xml:space="preserve">  انه بيعمل  </w:t>
+      </w:r>
+      <w:r>
+        <w:rPr>
+          <w:lang w:bidi="ar-EG"/>
+        </w:rPr>
+        <w:t>wrap</w:t>
+      </w:r>
       <w:r>
         <w:rPr>
           <w:rFonts w:hint="cs"/>
           <w:rtl/>
           <w:lang w:bidi="ar-EG"/>
         </w:rPr>
-        <w:t xml:space="preserve">2- وهنستخدام ال  </w:t>
+        <w:t xml:space="preserve"> يعنى بيخبى واحد من الاتنين </w:t>
+      </w:r>
+      <w:r>
+        <w:rPr>
+          <w:lang w:bidi="ar-EG"/>
+        </w:rPr>
+        <w:t xml:space="preserve">object </w:t>
+      </w:r>
+      <w:r>
+        <w:rPr>
+          <w:rFonts w:hint="cs"/>
+          <w:rtl/>
+          <w:lang w:bidi="ar-EG"/>
+        </w:rPr>
+        <w:t xml:space="preserve"> عن التانى  يعنى  من الاخرال</w:t>
+      </w:r>
+      <w:r>
+        <w:rPr>
+          <w:lang w:bidi="ar-EG"/>
+        </w:rPr>
+        <w:t xml:space="preserve">app </w:t>
+      </w:r>
+      <w:r>
+        <w:rPr>
+          <w:rFonts w:hint="cs"/>
+          <w:rtl/>
+          <w:lang w:bidi="ar-EG"/>
+        </w:rPr>
+        <w:t xml:space="preserve"> بتاعى مش  هيتعامل مع ال </w:t>
+      </w:r>
+      <w:r>
+        <w:rPr>
+          <w:lang w:bidi="ar-EG"/>
+        </w:rPr>
+        <w:t xml:space="preserve">library </w:t>
+      </w:r>
+      <w:r>
+        <w:rPr>
+          <w:rFonts w:hint="cs"/>
+          <w:rtl/>
+          <w:lang w:bidi="ar-EG"/>
+        </w:rPr>
+        <w:t xml:space="preserve"> بتاعه ال </w:t>
+      </w:r>
+      <w:r>
+        <w:rPr>
+          <w:lang w:bidi="ar-EG"/>
+        </w:rPr>
+        <w:t>Jason</w:t>
+      </w:r>
+      <w:r>
+        <w:rPr>
+          <w:lang w:bidi="ar-EG"/>
+        </w:rPr>
+        <w:t xml:space="preserve"> </w:t>
+      </w:r>
+      <w:r>
+        <w:rPr>
+          <w:rFonts w:hint="cs"/>
+          <w:rtl/>
+          <w:lang w:bidi="ar-EG"/>
+        </w:rPr>
+        <w:t xml:space="preserve"> بشكل مباشر  هو هبتعامل مع ال </w:t>
       </w:r>
       <w:r>
         <w:rPr>
@@ -5799,7 +6141,13 @@
           <w:rtl/>
           <w:lang w:bidi="ar-EG"/>
         </w:rPr>
-        <w:t xml:space="preserve"> </w:t>
+        <w:t xml:space="preserve"> .وال </w:t>
+      </w:r>
+      <w:r>
+        <w:rPr>
+          <w:lang w:bidi="ar-EG"/>
+        </w:rPr>
+        <w:t xml:space="preserve">adapter </w:t>
       </w:r>
       <w:r>
         <w:rPr>
@@ -5807,13 +6155,13 @@
           <w:rtl/>
           <w:lang w:bidi="ar-EG"/>
         </w:rPr>
-        <w:t xml:space="preserve">عشان  يحول من نوع معين لنوع تانى وف حالتنا هنا عشان يحول  من </w:t>
-      </w:r>
-      <w:r>
-        <w:rPr>
-          <w:lang w:bidi="ar-EG"/>
-        </w:rPr>
-        <w:t>xml</w:t>
+        <w:t xml:space="preserve"> هو الى هيتعمل مع ال </w:t>
+      </w:r>
+      <w:r>
+        <w:rPr>
+          <w:lang w:bidi="ar-EG"/>
+        </w:rPr>
+        <w:t xml:space="preserve">library </w:t>
       </w:r>
       <w:r>
         <w:rPr>
@@ -5821,200 +6169,6 @@
           <w:rtl/>
           <w:lang w:bidi="ar-EG"/>
         </w:rPr>
-        <w:t xml:space="preserve"> ل</w:t>
-      </w:r>
-      <w:r>
-        <w:rPr>
-          <w:lang w:bidi="ar-EG"/>
-        </w:rPr>
-        <w:t>Jason</w:t>
-      </w:r>
-      <w:r>
-        <w:rPr>
-          <w:rFonts w:hint="cs"/>
-          <w:rtl/>
-          <w:lang w:bidi="ar-EG"/>
-        </w:rPr>
-        <w:t xml:space="preserve"> والعكس . </w:t>
-      </w:r>
-    </w:p>
-    <w:p>
-      <w:pPr>
-        <w:bidi/>
-        <w:rPr>
-          <w:rFonts w:hint="cs"/>
-          <w:rtl/>
-          <w:lang w:bidi="ar-EG"/>
-        </w:rPr>
-      </w:pPr>
-      <w:r>
-        <w:rPr>
-          <w:rFonts w:hint="cs"/>
-          <w:rtl/>
-          <w:lang w:bidi="ar-EG"/>
-        </w:rPr>
-        <w:t>3- ف كدة  نقدر  نقول على ال</w:t>
-      </w:r>
-      <w:r>
-        <w:rPr>
-          <w:lang w:bidi="ar-EG"/>
-        </w:rPr>
-        <w:t xml:space="preserve"> </w:t>
-      </w:r>
-      <w:r>
-        <w:rPr>
-          <w:lang w:bidi="ar-EG"/>
-        </w:rPr>
-        <w:t xml:space="preserve">adapter </w:t>
-      </w:r>
-      <w:r>
-        <w:rPr>
-          <w:rFonts w:hint="cs"/>
-          <w:rtl/>
-          <w:lang w:bidi="ar-EG"/>
-        </w:rPr>
-        <w:t xml:space="preserve"> </w:t>
-      </w:r>
-      <w:r>
-        <w:rPr>
-          <w:rFonts w:hint="cs"/>
-          <w:rtl/>
-          <w:lang w:bidi="ar-EG"/>
-        </w:rPr>
-        <w:t xml:space="preserve"> انه بيعمل  </w:t>
-      </w:r>
-      <w:r>
-        <w:rPr>
-          <w:lang w:bidi="ar-EG"/>
-        </w:rPr>
-        <w:t>wrap</w:t>
-      </w:r>
-      <w:r>
-        <w:rPr>
-          <w:rFonts w:hint="cs"/>
-          <w:rtl/>
-          <w:lang w:bidi="ar-EG"/>
-        </w:rPr>
-        <w:t xml:space="preserve"> يعنى بيخبى واحد من الاتنين </w:t>
-      </w:r>
-      <w:r>
-        <w:rPr>
-          <w:lang w:bidi="ar-EG"/>
-        </w:rPr>
-        <w:t xml:space="preserve">object </w:t>
-      </w:r>
-      <w:r>
-        <w:rPr>
-          <w:rFonts w:hint="cs"/>
-          <w:rtl/>
-          <w:lang w:bidi="ar-EG"/>
-        </w:rPr>
-        <w:t xml:space="preserve"> عن التانى  يعنى  من الاخرال</w:t>
-      </w:r>
-      <w:r>
-        <w:rPr>
-          <w:lang w:bidi="ar-EG"/>
-        </w:rPr>
-        <w:t xml:space="preserve">app </w:t>
-      </w:r>
-      <w:r>
-        <w:rPr>
-          <w:rFonts w:hint="cs"/>
-          <w:rtl/>
-          <w:lang w:bidi="ar-EG"/>
-        </w:rPr>
-        <w:t xml:space="preserve"> بتاعى مش  هيتعامل مع ال </w:t>
-      </w:r>
-      <w:r>
-        <w:rPr>
-          <w:lang w:bidi="ar-EG"/>
-        </w:rPr>
-        <w:t xml:space="preserve">library </w:t>
-      </w:r>
-      <w:r>
-        <w:rPr>
-          <w:rFonts w:hint="cs"/>
-          <w:rtl/>
-          <w:lang w:bidi="ar-EG"/>
-        </w:rPr>
-        <w:t xml:space="preserve"> بتاعه ال </w:t>
-      </w:r>
-      <w:r>
-        <w:rPr>
-          <w:lang w:bidi="ar-EG"/>
-        </w:rPr>
-        <w:t>Jason</w:t>
-      </w:r>
-      <w:r>
-        <w:rPr>
-          <w:lang w:bidi="ar-EG"/>
-        </w:rPr>
-        <w:t xml:space="preserve"> </w:t>
-      </w:r>
-      <w:r>
-        <w:rPr>
-          <w:rFonts w:hint="cs"/>
-          <w:rtl/>
-          <w:lang w:bidi="ar-EG"/>
-        </w:rPr>
-        <w:t xml:space="preserve"> بشكل مباشر  هو هبتعامل مع ال </w:t>
-      </w:r>
-      <w:r>
-        <w:rPr>
-          <w:lang w:bidi="ar-EG"/>
-        </w:rPr>
-        <w:t xml:space="preserve">adapter </w:t>
-      </w:r>
-      <w:r>
-        <w:rPr>
-          <w:rFonts w:hint="cs"/>
-          <w:rtl/>
-          <w:lang w:bidi="ar-EG"/>
-        </w:rPr>
-        <w:t xml:space="preserve"> </w:t>
-      </w:r>
-      <w:r>
-        <w:rPr>
-          <w:rFonts w:hint="cs"/>
-          <w:rtl/>
-          <w:lang w:bidi="ar-EG"/>
-        </w:rPr>
-        <w:t xml:space="preserve">.وال </w:t>
-      </w:r>
-      <w:r>
-        <w:rPr>
-          <w:lang w:bidi="ar-EG"/>
-        </w:rPr>
-        <w:t xml:space="preserve">adapter </w:t>
-      </w:r>
-      <w:r>
-        <w:rPr>
-          <w:rFonts w:hint="cs"/>
-          <w:rtl/>
-          <w:lang w:bidi="ar-EG"/>
-        </w:rPr>
-        <w:t xml:space="preserve"> </w:t>
-      </w:r>
-      <w:r>
-        <w:rPr>
-          <w:rFonts w:hint="cs"/>
-          <w:rtl/>
-          <w:lang w:bidi="ar-EG"/>
-        </w:rPr>
-        <w:t xml:space="preserve">هو الى هيتعمل مع ال </w:t>
-      </w:r>
-      <w:r>
-        <w:rPr>
-          <w:lang w:bidi="ar-EG"/>
-        </w:rPr>
-        <w:t xml:space="preserve">library </w:t>
-      </w:r>
-      <w:r>
-        <w:rPr>
-          <w:rFonts w:hint="cs"/>
-          <w:rtl/>
-          <w:lang w:bidi="ar-EG"/>
-        </w:rPr>
         <w:t xml:space="preserve"> . </w:t>
       </w:r>
     </w:p>
@@ -6028,8 +6182,8 @@
       <w:r>
         <w:rPr>
           <w:rFonts w:cs="Arial"/>
-          <w:rtl/>
-          <w:lang w:bidi="ar-EG"/>
+          <w:noProof/>
+          <w:rtl/>
         </w:rPr>
         <w:drawing>
           <wp:anchor distT="0" distB="0" distL="114300" distR="114300" simplePos="0" relativeHeight="251668480" behindDoc="0" locked="0" layoutInCell="1" allowOverlap="1" wp14:anchorId="27F397DD" wp14:editId="4715C915">
@@ -6158,7 +6312,6 @@
       <w:pPr>
         <w:bidi/>
         <w:rPr>
-          <w:rFonts w:hint="cs"/>
           <w:rtl/>
           <w:lang w:bidi="ar-EG"/>
         </w:rPr>
@@ -6166,8 +6319,8 @@
       <w:r>
         <w:rPr>
           <w:rFonts w:cs="Arial"/>
-          <w:rtl/>
-          <w:lang w:bidi="ar-EG"/>
+          <w:noProof/>
+          <w:rtl/>
         </w:rPr>
         <w:drawing>
           <wp:anchor distT="0" distB="0" distL="114300" distR="114300" simplePos="0" relativeHeight="251669504" behindDoc="0" locked="0" layoutInCell="1" allowOverlap="1" wp14:anchorId="67E07AD1" wp14:editId="29D49884">
@@ -6330,7 +6483,6 @@
       <w:pPr>
         <w:bidi/>
         <w:rPr>
-          <w:rFonts w:hint="cs"/>
           <w:rtl/>
           <w:lang w:bidi="ar-EG"/>
         </w:rPr>
@@ -6503,7 +6655,7 @@
           <w:lang w:bidi="ar-EG"/>
         </w:rPr>
       </w:pPr>
-      <w:bookmarkStart w:id="4" w:name="_Toc123395596"/>
+      <w:bookmarkStart w:id="4" w:name="_Toc123403782"/>
       <w:r>
         <w:rPr>
           <w:rFonts w:hint="cs"/>
@@ -6738,7 +6890,6 @@
         </w:numPr>
         <w:bidi/>
         <w:rPr>
-          <w:rFonts w:hint="cs"/>
           <w:lang w:bidi="ar-EG"/>
         </w:rPr>
       </w:pPr>
@@ -7136,7 +7287,6 @@
         <w:pStyle w:val="ListParagraph"/>
         <w:bidi/>
         <w:rPr>
-          <w:rFonts w:hint="cs"/>
           <w:rtl/>
           <w:lang w:bidi="ar-EG"/>
         </w:rPr>
@@ -7144,11 +7294,11 @@
       <w:r>
         <w:rPr>
           <w:rFonts w:cs="Arial"/>
-          <w:rtl/>
-          <w:lang w:bidi="ar-EG"/>
+          <w:noProof/>
+          <w:rtl/>
         </w:rPr>
         <w:drawing>
-          <wp:anchor distT="0" distB="0" distL="114300" distR="114300" simplePos="0" relativeHeight="251670528" behindDoc="0" locked="0" layoutInCell="1" allowOverlap="1" wp14:anchorId="1741C918" wp14:editId="51CC5D08">
+          <wp:anchor distT="0" distB="0" distL="114300" distR="114300" simplePos="0" relativeHeight="251670528" behindDoc="0" locked="0" layoutInCell="1" allowOverlap="1" wp14:anchorId="445FCCAD" wp14:editId="2A3BD520">
             <wp:simplePos x="0" y="0"/>
             <wp:positionH relativeFrom="column">
               <wp:posOffset>-304800</wp:posOffset>
@@ -7378,11 +7528,19 @@
         </w:rPr>
         <w:t xml:space="preserve">ومثال على الى استخدمنها   لو مخنتنيش الذاكرة ال </w:t>
       </w:r>
-      <w:r>
-        <w:rPr>
-          <w:lang w:bidi="ar-EG"/>
-        </w:rPr>
-        <w:t>netwokstream ,file</w:t>
+      <w:proofErr w:type="spellStart"/>
+      <w:r>
+        <w:rPr>
+          <w:lang w:bidi="ar-EG"/>
+        </w:rPr>
+        <w:t>netwokstream</w:t>
+      </w:r>
+      <w:proofErr w:type="spellEnd"/>
+      <w:r>
+        <w:rPr>
+          <w:lang w:bidi="ar-EG"/>
+        </w:rPr>
+        <w:t xml:space="preserve"> ,file</w:t>
       </w:r>
       <w:r>
         <w:rPr>
@@ -7400,6 +7558,7 @@
           <w:lang w:bidi="ar-EG"/>
         </w:rPr>
       </w:pPr>
+      <w:bookmarkStart w:id="5" w:name="_Toc123403783"/>
       <w:r>
         <w:rPr>
           <w:rFonts w:hint="cs"/>
@@ -7412,7 +7571,14 @@
         <w:rPr>
           <w:lang w:bidi="ar-EG"/>
         </w:rPr>
-        <w:t xml:space="preserve">.4-appilicability : </w:t>
+        <w:t>.4-appilicability :</w:t>
+      </w:r>
+      <w:bookmarkEnd w:id="5"/>
+      <w:r>
+        <w:rPr>
+          <w:lang w:bidi="ar-EG"/>
+        </w:rPr>
+        <w:t xml:space="preserve"> </w:t>
       </w:r>
     </w:p>
     <w:p>
@@ -7461,221 +7627,920 @@
         </w:numPr>
         <w:bidi/>
         <w:rPr>
+          <w:lang w:bidi="ar-EG"/>
+        </w:rPr>
+      </w:pPr>
+      <w:r>
+        <w:rPr>
           <w:rFonts w:hint="cs"/>
           <w:rtl/>
           <w:lang w:bidi="ar-EG"/>
         </w:rPr>
-      </w:pPr>
-      <w:bookmarkStart w:id="5" w:name="_GoBack"/>
-      <w:bookmarkEnd w:id="5"/>
-    </w:p>
-    <w:p>
-      <w:pPr>
-        <w:bidi/>
-        <w:rPr>
-          <w:lang w:bidi="ar-EG"/>
-        </w:rPr>
-      </w:pPr>
-    </w:p>
-    <w:p>
-      <w:pPr>
-        <w:bidi/>
-        <w:rPr>
-          <w:lang w:bidi="ar-EG"/>
-        </w:rPr>
-      </w:pPr>
-    </w:p>
-    <w:p>
-      <w:pPr>
-        <w:bidi/>
-        <w:rPr>
-          <w:lang w:bidi="ar-EG"/>
-        </w:rPr>
-      </w:pPr>
-    </w:p>
-    <w:p>
-      <w:pPr>
-        <w:bidi/>
-        <w:rPr>
-          <w:lang w:bidi="ar-EG"/>
-        </w:rPr>
-      </w:pPr>
-    </w:p>
-    <w:p>
-      <w:pPr>
-        <w:bidi/>
-        <w:rPr>
-          <w:lang w:bidi="ar-EG"/>
-        </w:rPr>
-      </w:pPr>
-    </w:p>
-    <w:p>
-      <w:pPr>
-        <w:bidi/>
-        <w:rPr>
-          <w:lang w:bidi="ar-EG"/>
-        </w:rPr>
-      </w:pPr>
-    </w:p>
-    <w:p>
-      <w:pPr>
-        <w:bidi/>
-        <w:rPr>
-          <w:lang w:bidi="ar-EG"/>
-        </w:rPr>
-      </w:pPr>
-    </w:p>
-    <w:p>
-      <w:pPr>
-        <w:bidi/>
-        <w:rPr>
-          <w:lang w:bidi="ar-EG"/>
-        </w:rPr>
-      </w:pPr>
-    </w:p>
-    <w:p>
-      <w:pPr>
-        <w:bidi/>
-        <w:rPr>
-          <w:lang w:bidi="ar-EG"/>
-        </w:rPr>
-      </w:pPr>
-    </w:p>
-    <w:p>
-      <w:pPr>
-        <w:bidi/>
-        <w:rPr>
-          <w:lang w:bidi="ar-EG"/>
-        </w:rPr>
-      </w:pPr>
-    </w:p>
-    <w:p>
-      <w:pPr>
-        <w:bidi/>
-        <w:rPr>
-          <w:lang w:bidi="ar-EG"/>
-        </w:rPr>
-      </w:pPr>
-    </w:p>
-    <w:p>
-      <w:pPr>
-        <w:bidi/>
-        <w:rPr>
-          <w:lang w:bidi="ar-EG"/>
-        </w:rPr>
-      </w:pPr>
-    </w:p>
-    <w:p>
-      <w:pPr>
-        <w:bidi/>
-        <w:rPr>
-          <w:lang w:bidi="ar-EG"/>
-        </w:rPr>
-      </w:pPr>
-    </w:p>
-    <w:p>
-      <w:pPr>
-        <w:bidi/>
-        <w:rPr>
-          <w:lang w:bidi="ar-EG"/>
-        </w:rPr>
-      </w:pPr>
-    </w:p>
-    <w:p>
-      <w:pPr>
-        <w:bidi/>
-        <w:rPr>
-          <w:lang w:bidi="ar-EG"/>
-        </w:rPr>
-      </w:pPr>
-    </w:p>
-    <w:p>
-      <w:pPr>
-        <w:bidi/>
-        <w:rPr>
-          <w:lang w:bidi="ar-EG"/>
-        </w:rPr>
-      </w:pPr>
-    </w:p>
-    <w:p>
-      <w:pPr>
-        <w:bidi/>
-        <w:rPr>
-          <w:lang w:bidi="ar-EG"/>
-        </w:rPr>
-      </w:pPr>
-    </w:p>
-    <w:p>
-      <w:pPr>
-        <w:bidi/>
-        <w:rPr>
-          <w:lang w:bidi="ar-EG"/>
-        </w:rPr>
-      </w:pPr>
-    </w:p>
-    <w:p>
-      <w:pPr>
-        <w:bidi/>
-        <w:rPr>
-          <w:lang w:bidi="ar-EG"/>
-        </w:rPr>
-      </w:pPr>
-    </w:p>
-    <w:p>
-      <w:pPr>
-        <w:bidi/>
-        <w:rPr>
-          <w:lang w:bidi="ar-EG"/>
-        </w:rPr>
-      </w:pPr>
-    </w:p>
-    <w:p>
-      <w:pPr>
-        <w:bidi/>
-        <w:rPr>
-          <w:lang w:bidi="ar-EG"/>
-        </w:rPr>
-      </w:pPr>
-    </w:p>
-    <w:p>
-      <w:pPr>
-        <w:bidi/>
-        <w:rPr>
-          <w:lang w:bidi="ar-EG"/>
-        </w:rPr>
-      </w:pPr>
-    </w:p>
-    <w:p>
-      <w:pPr>
-        <w:bidi/>
-        <w:rPr>
-          <w:lang w:bidi="ar-EG"/>
-        </w:rPr>
-      </w:pPr>
-    </w:p>
-    <w:p>
-      <w:pPr>
-        <w:bidi/>
-        <w:rPr>
-          <w:lang w:bidi="ar-EG"/>
-        </w:rPr>
-      </w:pPr>
-    </w:p>
-    <w:p>
-      <w:pPr>
-        <w:bidi/>
-        <w:rPr>
-          <w:lang w:bidi="ar-EG"/>
-        </w:rPr>
-      </w:pPr>
-    </w:p>
-    <w:p>
-      <w:pPr>
-        <w:bidi/>
-        <w:rPr>
-          <w:lang w:bidi="ar-EG"/>
-        </w:rPr>
-      </w:pPr>
+        <w:t>لما يكون معنا   اى اتنين "</w:t>
+      </w:r>
+      <w:r>
+        <w:rPr>
+          <w:lang w:bidi="ar-EG"/>
+        </w:rPr>
+        <w:t xml:space="preserve">class ,library </w:t>
+      </w:r>
+      <w:r>
+        <w:rPr>
+          <w:rFonts w:hint="cs"/>
+          <w:rtl/>
+          <w:lang w:bidi="ar-EG"/>
+        </w:rPr>
+        <w:t>" وعوزين يتكلمه مع بعض وهم  مبيتكلموش نفس اللغه .</w:t>
+      </w:r>
+    </w:p>
+    <w:p>
+      <w:pPr>
+        <w:pStyle w:val="ListParagraph"/>
+        <w:numPr>
+          <w:ilvl w:val="0"/>
+          <w:numId w:val="49"/>
+        </w:numPr>
+        <w:bidi/>
+        <w:rPr>
+          <w:lang w:bidi="ar-EG"/>
+        </w:rPr>
+      </w:pPr>
+      <w:r>
+        <w:rPr>
+          <w:rFonts w:hint="cs"/>
+          <w:rtl/>
+          <w:lang w:bidi="ar-EG"/>
+        </w:rPr>
+        <w:t xml:space="preserve">وبالشكل دة نقدر  نستخدام  </w:t>
+      </w:r>
+      <w:r>
+        <w:rPr>
+          <w:lang w:bidi="ar-EG"/>
+        </w:rPr>
+        <w:t xml:space="preserve">library </w:t>
+      </w:r>
+      <w:r>
+        <w:rPr>
+          <w:rFonts w:hint="cs"/>
+          <w:rtl/>
+          <w:lang w:bidi="ar-EG"/>
+        </w:rPr>
+        <w:t xml:space="preserve"> قديمه ف حجات جديدة بنعملها مع انهم  من تكنولوجى مختلفه او جين من </w:t>
+      </w:r>
+      <w:r>
+        <w:rPr>
+          <w:lang w:bidi="ar-EG"/>
+        </w:rPr>
+        <w:t xml:space="preserve">data format </w:t>
+      </w:r>
+      <w:r>
+        <w:rPr>
+          <w:rFonts w:hint="cs"/>
+          <w:rtl/>
+          <w:lang w:bidi="ar-EG"/>
+        </w:rPr>
+        <w:t xml:space="preserve"> مختلف ودة كله بسبب ان هيكون ف </w:t>
+      </w:r>
+      <w:r>
+        <w:rPr>
+          <w:lang w:bidi="ar-EG"/>
+        </w:rPr>
+        <w:t xml:space="preserve">layer </w:t>
+      </w:r>
+      <w:r>
+        <w:rPr>
+          <w:rFonts w:hint="cs"/>
+          <w:rtl/>
+          <w:lang w:bidi="ar-EG"/>
+        </w:rPr>
+        <w:t xml:space="preserve">ف النص  هى الى هتقوم بعمليه التحويل . </w:t>
+      </w:r>
+    </w:p>
+    <w:p>
+      <w:pPr>
+        <w:pStyle w:val="ListParagraph"/>
+        <w:numPr>
+          <w:ilvl w:val="0"/>
+          <w:numId w:val="48"/>
+        </w:numPr>
+        <w:bidi/>
+        <w:rPr>
+          <w:rtl/>
+          <w:lang w:bidi="ar-EG"/>
+        </w:rPr>
+      </w:pPr>
+      <w:r>
+        <w:rPr>
+          <w:rFonts w:cs="Arial"/>
+          <w:rtl/>
+          <w:lang w:bidi="ar-EG"/>
+        </w:rPr>
+        <w:drawing>
+          <wp:anchor distT="0" distB="0" distL="114300" distR="114300" simplePos="0" relativeHeight="251671552" behindDoc="0" locked="0" layoutInCell="1" allowOverlap="1" wp14:anchorId="11AFC1BD" wp14:editId="1EA83353">
+            <wp:simplePos x="0" y="0"/>
+            <wp:positionH relativeFrom="column">
+              <wp:posOffset>-457200</wp:posOffset>
+            </wp:positionH>
+            <wp:positionV relativeFrom="paragraph">
+              <wp:posOffset>-635</wp:posOffset>
+            </wp:positionV>
+            <wp:extent cx="3619500" cy="1723390"/>
+            <wp:effectExtent l="0" t="0" r="0" b="0"/>
+            <wp:wrapNone/>
+            <wp:docPr id="36" name="Picture 36"/>
+            <wp:cNvGraphicFramePr>
+              <a:graphicFrameLocks xmlns:a="http://schemas.openxmlformats.org/drawingml/2006/main" noChangeAspect="1"/>
+            </wp:cNvGraphicFramePr>
+            <a:graphic xmlns:a="http://schemas.openxmlformats.org/drawingml/2006/main">
+              <a:graphicData uri="http://schemas.openxmlformats.org/drawingml/2006/picture">
+                <pic:pic xmlns:pic="http://schemas.openxmlformats.org/drawingml/2006/picture">
+                  <pic:nvPicPr>
+                    <pic:cNvPr id="1" name=""/>
+                    <pic:cNvPicPr/>
+                  </pic:nvPicPr>
+                  <pic:blipFill>
+                    <a:blip r:embed="rId16">
+                      <a:extLst>
+                        <a:ext uri="{28A0092B-C50C-407E-A947-70E740481C1C}">
+                          <a14:useLocalDpi xmlns:a14="http://schemas.microsoft.com/office/drawing/2010/main" val="0"/>
+                        </a:ext>
+                      </a:extLst>
+                    </a:blip>
+                    <a:stretch>
+                      <a:fillRect/>
+                    </a:stretch>
+                  </pic:blipFill>
+                  <pic:spPr>
+                    <a:xfrm>
+                      <a:off x="0" y="0"/>
+                      <a:ext cx="3619500" cy="1723390"/>
+                    </a:xfrm>
+                    <a:prstGeom prst="rect">
+                      <a:avLst/>
+                    </a:prstGeom>
+                  </pic:spPr>
+                </pic:pic>
+              </a:graphicData>
+            </a:graphic>
+            <wp14:sizeRelH relativeFrom="margin">
+              <wp14:pctWidth>0</wp14:pctWidth>
+            </wp14:sizeRelH>
+            <wp14:sizeRelV relativeFrom="margin">
+              <wp14:pctHeight>0</wp14:pctHeight>
+            </wp14:sizeRelV>
+          </wp:anchor>
+        </w:drawing>
+      </w:r>
+      <w:r>
+        <w:rPr>
+          <w:rFonts w:hint="cs"/>
+          <w:rtl/>
+          <w:lang w:bidi="ar-EG"/>
+        </w:rPr>
+        <w:t xml:space="preserve">والاسكرين </w:t>
+      </w:r>
+      <w:r>
+        <w:rPr>
+          <w:rFonts w:hint="cs"/>
+          <w:rtl/>
+          <w:lang w:bidi="ar-EG"/>
+        </w:rPr>
+        <w:t xml:space="preserve">دى نفس الخطوات  الى شرحته . </w:t>
+      </w:r>
+    </w:p>
+    <w:p>
+      <w:pPr>
+        <w:bidi/>
+        <w:rPr>
+          <w:lang w:bidi="ar-EG"/>
+        </w:rPr>
+      </w:pPr>
+    </w:p>
+    <w:p>
+      <w:pPr>
+        <w:bidi/>
+        <w:rPr>
+          <w:lang w:bidi="ar-EG"/>
+        </w:rPr>
+      </w:pPr>
+    </w:p>
+    <w:p>
+      <w:pPr>
+        <w:bidi/>
+        <w:rPr>
+          <w:lang w:bidi="ar-EG"/>
+        </w:rPr>
+      </w:pPr>
+    </w:p>
+    <w:p>
+      <w:pPr>
+        <w:bidi/>
+        <w:rPr>
+          <w:lang w:bidi="ar-EG"/>
+        </w:rPr>
+      </w:pPr>
+    </w:p>
+    <w:p>
+      <w:pPr>
+        <w:bidi/>
+        <w:rPr>
+          <w:lang w:bidi="ar-EG"/>
+        </w:rPr>
+      </w:pPr>
+    </w:p>
+    <w:p>
+      <w:pPr>
+        <w:bidi/>
+        <w:rPr>
+          <w:lang w:bidi="ar-EG"/>
+        </w:rPr>
+      </w:pPr>
+    </w:p>
+    <w:p>
+      <w:pPr>
+        <w:bidi/>
+        <w:rPr>
+          <w:lang w:bidi="ar-EG"/>
+        </w:rPr>
+      </w:pPr>
+    </w:p>
+    <w:p>
+      <w:pPr>
+        <w:pStyle w:val="Heading2"/>
+        <w:rPr>
+          <w:lang w:bidi="ar-EG"/>
+        </w:rPr>
+      </w:pPr>
+      <w:bookmarkStart w:id="6" w:name="_Toc123403784"/>
+      <w:r>
+        <w:rPr>
+          <w:rFonts w:hint="cs"/>
+          <w:rtl/>
+          <w:lang w:bidi="ar-EG"/>
+        </w:rPr>
+        <w:lastRenderedPageBreak/>
+        <w:t>3</w:t>
+      </w:r>
+      <w:r>
+        <w:rPr>
+          <w:lang w:bidi="ar-EG"/>
+        </w:rPr>
+        <w:t>.5- cons and pros :</w:t>
+      </w:r>
+      <w:bookmarkEnd w:id="6"/>
+    </w:p>
+    <w:p>
+      <w:pPr>
+        <w:bidi/>
+        <w:rPr>
+          <w:rFonts w:hint="cs"/>
+          <w:rtl/>
+          <w:lang w:bidi="ar-EG"/>
+        </w:rPr>
+      </w:pPr>
+      <w:r>
+        <w:rPr>
+          <w:lang w:bidi="ar-EG"/>
+        </w:rPr>
+        <w:drawing>
+          <wp:anchor distT="0" distB="0" distL="114300" distR="114300" simplePos="0" relativeHeight="251672576" behindDoc="0" locked="0" layoutInCell="1" allowOverlap="1" wp14:anchorId="33E6C13B" wp14:editId="368FC37C">
+            <wp:simplePos x="0" y="0"/>
+            <wp:positionH relativeFrom="column">
+              <wp:posOffset>-82550</wp:posOffset>
+            </wp:positionH>
+            <wp:positionV relativeFrom="paragraph">
+              <wp:posOffset>205740</wp:posOffset>
+            </wp:positionV>
+            <wp:extent cx="4175115" cy="2488565"/>
+            <wp:effectExtent l="0" t="0" r="0" b="6985"/>
+            <wp:wrapNone/>
+            <wp:docPr id="40" name="Picture 40"/>
+            <wp:cNvGraphicFramePr>
+              <a:graphicFrameLocks xmlns:a="http://schemas.openxmlformats.org/drawingml/2006/main" noChangeAspect="1"/>
+            </wp:cNvGraphicFramePr>
+            <a:graphic xmlns:a="http://schemas.openxmlformats.org/drawingml/2006/main">
+              <a:graphicData uri="http://schemas.openxmlformats.org/drawingml/2006/picture">
+                <pic:pic xmlns:pic="http://schemas.openxmlformats.org/drawingml/2006/picture">
+                  <pic:nvPicPr>
+                    <pic:cNvPr id="1" name=""/>
+                    <pic:cNvPicPr/>
+                  </pic:nvPicPr>
+                  <pic:blipFill>
+                    <a:blip r:embed="rId17">
+                      <a:extLst>
+                        <a:ext uri="{28A0092B-C50C-407E-A947-70E740481C1C}">
+                          <a14:useLocalDpi xmlns:a14="http://schemas.microsoft.com/office/drawing/2010/main" val="0"/>
+                        </a:ext>
+                      </a:extLst>
+                    </a:blip>
+                    <a:stretch>
+                      <a:fillRect/>
+                    </a:stretch>
+                  </pic:blipFill>
+                  <pic:spPr>
+                    <a:xfrm>
+                      <a:off x="0" y="0"/>
+                      <a:ext cx="4175115" cy="2488565"/>
+                    </a:xfrm>
+                    <a:prstGeom prst="rect">
+                      <a:avLst/>
+                    </a:prstGeom>
+                  </pic:spPr>
+                </pic:pic>
+              </a:graphicData>
+            </a:graphic>
+            <wp14:sizeRelH relativeFrom="margin">
+              <wp14:pctWidth>0</wp14:pctWidth>
+            </wp14:sizeRelH>
+            <wp14:sizeRelV relativeFrom="margin">
+              <wp14:pctHeight>0</wp14:pctHeight>
+            </wp14:sizeRelV>
+          </wp:anchor>
+        </w:drawing>
+      </w:r>
+      <w:r>
+        <w:rPr>
+          <w:rFonts w:hint="cs"/>
+          <w:rtl/>
+          <w:lang w:bidi="ar-EG"/>
+        </w:rPr>
+        <w:t>دى المزايه والعيوب .</w:t>
+      </w:r>
+    </w:p>
+    <w:p>
+      <w:pPr>
+        <w:bidi/>
+        <w:rPr>
+          <w:lang w:bidi="ar-EG"/>
+        </w:rPr>
+      </w:pPr>
+    </w:p>
+    <w:p>
+      <w:pPr>
+        <w:bidi/>
+        <w:rPr>
+          <w:lang w:bidi="ar-EG"/>
+        </w:rPr>
+      </w:pPr>
+    </w:p>
+    <w:p>
+      <w:pPr>
+        <w:bidi/>
+        <w:rPr>
+          <w:lang w:bidi="ar-EG"/>
+        </w:rPr>
+      </w:pPr>
+    </w:p>
+    <w:p>
+      <w:pPr>
+        <w:bidi/>
+        <w:rPr>
+          <w:lang w:bidi="ar-EG"/>
+        </w:rPr>
+      </w:pPr>
+    </w:p>
+    <w:p>
+      <w:pPr>
+        <w:bidi/>
+        <w:rPr>
+          <w:lang w:bidi="ar-EG"/>
+        </w:rPr>
+      </w:pPr>
+    </w:p>
+    <w:p>
+      <w:pPr>
+        <w:bidi/>
+        <w:rPr>
+          <w:lang w:bidi="ar-EG"/>
+        </w:rPr>
+      </w:pPr>
+    </w:p>
+    <w:p>
+      <w:pPr>
+        <w:bidi/>
+        <w:rPr>
+          <w:lang w:bidi="ar-EG"/>
+        </w:rPr>
+      </w:pPr>
+    </w:p>
+    <w:p>
+      <w:pPr>
+        <w:bidi/>
+        <w:rPr>
+          <w:lang w:bidi="ar-EG"/>
+        </w:rPr>
+      </w:pPr>
+    </w:p>
+    <w:p>
+      <w:pPr>
+        <w:bidi/>
+        <w:rPr>
+          <w:lang w:bidi="ar-EG"/>
+        </w:rPr>
+      </w:pPr>
+    </w:p>
+    <w:p>
+      <w:pPr>
+        <w:bidi/>
+        <w:rPr>
+          <w:lang w:bidi="ar-EG"/>
+        </w:rPr>
+      </w:pPr>
+    </w:p>
+    <w:p>
+      <w:pPr>
+        <w:bidi/>
+        <w:rPr>
+          <w:lang w:bidi="ar-EG"/>
+        </w:rPr>
+      </w:pPr>
+    </w:p>
+    <w:p>
+      <w:pPr>
+        <w:bidi/>
+        <w:rPr>
+          <w:lang w:bidi="ar-EG"/>
+        </w:rPr>
+      </w:pPr>
+    </w:p>
+    <w:p>
+      <w:pPr>
+        <w:bidi/>
+        <w:rPr>
+          <w:lang w:bidi="ar-EG"/>
+        </w:rPr>
+      </w:pPr>
+    </w:p>
+    <w:p>
+      <w:pPr>
+        <w:pStyle w:val="Heading1"/>
+        <w:rPr>
+          <w:lang w:bidi="ar-EG"/>
+        </w:rPr>
+      </w:pPr>
+      <w:bookmarkStart w:id="7" w:name="_Toc123403785"/>
+      <w:r>
+        <w:rPr>
+          <w:lang w:bidi="ar-EG"/>
+        </w:rPr>
+        <w:t>4</w:t>
+      </w:r>
+      <w:r>
+        <w:rPr>
+          <w:lang w:bidi="ar-EG"/>
+        </w:rPr>
+        <w:t xml:space="preserve">- </w:t>
+      </w:r>
+      <w:proofErr w:type="gramStart"/>
+      <w:r>
+        <w:rPr>
+          <w:lang w:bidi="ar-EG"/>
+        </w:rPr>
+        <w:t>Bridge :</w:t>
+      </w:r>
+      <w:bookmarkEnd w:id="7"/>
+      <w:proofErr w:type="gramEnd"/>
+      <w:r>
+        <w:rPr>
+          <w:lang w:bidi="ar-EG"/>
+        </w:rPr>
+        <w:t xml:space="preserve"> </w:t>
+      </w:r>
+    </w:p>
+    <w:p>
+      <w:pPr>
+        <w:rPr>
+          <w:lang w:bidi="ar-EG"/>
+        </w:rPr>
+      </w:pPr>
+      <w:r>
+        <w:rPr>
+          <w:lang w:bidi="ar-EG"/>
+        </w:rPr>
+        <w:drawing>
+          <wp:anchor distT="0" distB="0" distL="114300" distR="114300" simplePos="0" relativeHeight="251673600" behindDoc="0" locked="0" layoutInCell="1" allowOverlap="1" wp14:anchorId="5965EA91" wp14:editId="35E4B157">
+            <wp:simplePos x="0" y="0"/>
+            <wp:positionH relativeFrom="column">
+              <wp:posOffset>152400</wp:posOffset>
+            </wp:positionH>
+            <wp:positionV relativeFrom="paragraph">
+              <wp:posOffset>67945</wp:posOffset>
+            </wp:positionV>
+            <wp:extent cx="4572000" cy="795704"/>
+            <wp:effectExtent l="0" t="0" r="0" b="4445"/>
+            <wp:wrapNone/>
+            <wp:docPr id="41" name="Picture 41"/>
+            <wp:cNvGraphicFramePr>
+              <a:graphicFrameLocks xmlns:a="http://schemas.openxmlformats.org/drawingml/2006/main" noChangeAspect="1"/>
+            </wp:cNvGraphicFramePr>
+            <a:graphic xmlns:a="http://schemas.openxmlformats.org/drawingml/2006/main">
+              <a:graphicData uri="http://schemas.openxmlformats.org/drawingml/2006/picture">
+                <pic:pic xmlns:pic="http://schemas.openxmlformats.org/drawingml/2006/picture">
+                  <pic:nvPicPr>
+                    <pic:cNvPr id="1" name=""/>
+                    <pic:cNvPicPr/>
+                  </pic:nvPicPr>
+                  <pic:blipFill>
+                    <a:blip r:embed="rId18">
+                      <a:extLst>
+                        <a:ext uri="{28A0092B-C50C-407E-A947-70E740481C1C}">
+                          <a14:useLocalDpi xmlns:a14="http://schemas.microsoft.com/office/drawing/2010/main" val="0"/>
+                        </a:ext>
+                      </a:extLst>
+                    </a:blip>
+                    <a:stretch>
+                      <a:fillRect/>
+                    </a:stretch>
+                  </pic:blipFill>
+                  <pic:spPr>
+                    <a:xfrm>
+                      <a:off x="0" y="0"/>
+                      <a:ext cx="4572000" cy="795704"/>
+                    </a:xfrm>
+                    <a:prstGeom prst="rect">
+                      <a:avLst/>
+                    </a:prstGeom>
+                  </pic:spPr>
+                </pic:pic>
+              </a:graphicData>
+            </a:graphic>
+            <wp14:sizeRelH relativeFrom="margin">
+              <wp14:pctWidth>0</wp14:pctWidth>
+            </wp14:sizeRelH>
+            <wp14:sizeRelV relativeFrom="margin">
+              <wp14:pctHeight>0</wp14:pctHeight>
+            </wp14:sizeRelV>
+          </wp:anchor>
+        </w:drawing>
+      </w:r>
+    </w:p>
+    <w:p>
+      <w:pPr>
+        <w:bidi/>
+        <w:rPr>
+          <w:lang w:bidi="ar-EG"/>
+        </w:rPr>
+      </w:pPr>
+    </w:p>
+    <w:p>
+      <w:pPr>
+        <w:bidi/>
+        <w:rPr>
+          <w:lang w:bidi="ar-EG"/>
+        </w:rPr>
+      </w:pPr>
+    </w:p>
+    <w:p>
+      <w:pPr>
+        <w:bidi/>
+        <w:rPr>
+          <w:lang w:bidi="ar-EG"/>
+        </w:rPr>
+      </w:pPr>
+    </w:p>
+    <w:p>
+      <w:pPr>
+        <w:bidi/>
+        <w:rPr>
+          <w:rFonts w:hint="cs"/>
+          <w:rtl/>
+          <w:lang w:bidi="ar-EG"/>
+        </w:rPr>
+      </w:pPr>
+      <w:r>
+        <w:rPr>
+          <w:rFonts w:hint="cs"/>
+          <w:rtl/>
+          <w:lang w:bidi="ar-EG"/>
+        </w:rPr>
+        <w:t xml:space="preserve">من اسمه كدة هو كبرى مبين </w:t>
+      </w:r>
+      <w:r>
+        <w:rPr>
+          <w:lang w:bidi="ar-EG"/>
+        </w:rPr>
+        <w:t xml:space="preserve"> two class </w:t>
+      </w:r>
+      <w:r>
+        <w:rPr>
+          <w:rFonts w:hint="cs"/>
+          <w:rtl/>
+          <w:lang w:bidi="ar-EG"/>
+        </w:rPr>
+        <w:t xml:space="preserve"> .  طيب كدة ايه الفرق بين ال </w:t>
+      </w:r>
+      <w:r>
+        <w:rPr>
+          <w:lang w:bidi="ar-EG"/>
+        </w:rPr>
+        <w:t xml:space="preserve">adapter </w:t>
+      </w:r>
+      <w:r>
+        <w:rPr>
+          <w:rFonts w:hint="cs"/>
+          <w:rtl/>
+          <w:lang w:bidi="ar-EG"/>
+        </w:rPr>
+        <w:t xml:space="preserve"> وال </w:t>
+      </w:r>
+      <w:r>
+        <w:rPr>
+          <w:lang w:bidi="ar-EG"/>
+        </w:rPr>
+        <w:t xml:space="preserve">bridge </w:t>
+      </w:r>
+      <w:r>
+        <w:rPr>
+          <w:rFonts w:hint="cs"/>
+          <w:rtl/>
+          <w:lang w:bidi="ar-EG"/>
+        </w:rPr>
+        <w:t xml:space="preserve"> ؟ الفرق  ان </w:t>
+      </w:r>
+    </w:p>
+    <w:p>
+      <w:pPr>
+        <w:pStyle w:val="ListParagraph"/>
+        <w:numPr>
+          <w:ilvl w:val="0"/>
+          <w:numId w:val="48"/>
+        </w:numPr>
+        <w:bidi/>
+        <w:rPr>
+          <w:lang w:bidi="ar-EG"/>
+        </w:rPr>
+      </w:pPr>
+      <w:r>
+        <w:rPr>
+          <w:rFonts w:hint="cs"/>
+          <w:rtl/>
+          <w:lang w:bidi="ar-EG"/>
+        </w:rPr>
+        <w:t>ال</w:t>
+      </w:r>
+      <w:r>
+        <w:rPr>
+          <w:lang w:bidi="ar-EG"/>
+        </w:rPr>
+        <w:t xml:space="preserve">adapter </w:t>
+      </w:r>
+      <w:r>
+        <w:rPr>
+          <w:rFonts w:hint="cs"/>
+          <w:rtl/>
+          <w:lang w:bidi="ar-EG"/>
+        </w:rPr>
+        <w:t xml:space="preserve"> :  هو واقف بين اتنين ميعرفوش بعض وواحد منهم عاوز يتواصل مع التانى بس اللغه بتاعه كل واحد فيهم مختلفه عن التانى ف عشان كده احتجنا ال</w:t>
+      </w:r>
+      <w:r>
+        <w:rPr>
+          <w:lang w:bidi="ar-EG"/>
+        </w:rPr>
+        <w:t xml:space="preserve">adaptor </w:t>
+      </w:r>
+      <w:r>
+        <w:rPr>
+          <w:rFonts w:hint="cs"/>
+          <w:rtl/>
+          <w:lang w:bidi="ar-EG"/>
+        </w:rPr>
+        <w:t xml:space="preserve"> .  </w:t>
+      </w:r>
+    </w:p>
+    <w:p>
+      <w:pPr>
+        <w:pStyle w:val="ListParagraph"/>
+        <w:numPr>
+          <w:ilvl w:val="0"/>
+          <w:numId w:val="48"/>
+        </w:numPr>
+        <w:bidi/>
+        <w:rPr>
+          <w:lang w:bidi="ar-EG"/>
+        </w:rPr>
+      </w:pPr>
+      <w:r>
+        <w:rPr>
+          <w:rFonts w:hint="cs"/>
+          <w:rtl/>
+          <w:lang w:bidi="ar-EG"/>
+        </w:rPr>
+        <w:t xml:space="preserve">ال </w:t>
+      </w:r>
+      <w:r>
+        <w:rPr>
+          <w:lang w:bidi="ar-EG"/>
+        </w:rPr>
+        <w:t xml:space="preserve">bridge </w:t>
+      </w:r>
+      <w:r>
+        <w:rPr>
+          <w:rFonts w:hint="cs"/>
+          <w:rtl/>
+          <w:lang w:bidi="ar-EG"/>
+        </w:rPr>
+        <w:t xml:space="preserve"> هو كبرى بين  اتنين  كلاس بس الميزه هنا ان ال </w:t>
+      </w:r>
+      <w:r>
+        <w:rPr>
+          <w:lang w:bidi="ar-EG"/>
+        </w:rPr>
+        <w:t xml:space="preserve">two class </w:t>
+      </w:r>
+      <w:r>
+        <w:rPr>
+          <w:rFonts w:hint="cs"/>
+          <w:rtl/>
+          <w:lang w:bidi="ar-EG"/>
+        </w:rPr>
+        <w:t xml:space="preserve"> كانوا ف الاصل كلاس واحد كبير لاكن بعد شويه الكلاس الكبيرة دة فصلته  لاتنين وخدنا مثال على كدة </w:t>
+      </w:r>
+      <w:r>
+        <w:rPr>
+          <w:lang w:bidi="ar-EG"/>
+        </w:rPr>
+        <w:t xml:space="preserve"> </w:t>
+      </w:r>
+      <w:r>
+        <w:rPr>
+          <w:rFonts w:hint="cs"/>
+          <w:rtl/>
+          <w:lang w:bidi="ar-EG"/>
+        </w:rPr>
+        <w:t xml:space="preserve">"ان  ممكن الاقى مجموعه من ال </w:t>
+      </w:r>
+      <w:r>
+        <w:rPr>
+          <w:lang w:bidi="ar-EG"/>
+        </w:rPr>
+        <w:t xml:space="preserve">member </w:t>
+      </w:r>
+      <w:r>
+        <w:rPr>
+          <w:rFonts w:hint="cs"/>
+          <w:rtl/>
+          <w:lang w:bidi="ar-EG"/>
+        </w:rPr>
+        <w:t xml:space="preserve"> واخدين جمب لوحدهم عن الكلاس وبعملهم معامله مختلفه عن الكلاس</w:t>
+      </w:r>
+      <w:r>
+        <w:rPr>
+          <w:rFonts w:hint="cs"/>
+          <w:rtl/>
+          <w:lang w:bidi="ar-EG"/>
+        </w:rPr>
+        <w:t xml:space="preserve"> ودة معناه ان الناس دى مكنها اصلا مش ف الكلاس ومفروض اخليهم ف كلاس لوحدهم  وده معنها برضو ان  ف علاقه بين ال</w:t>
+      </w:r>
+      <w:r>
+        <w:rPr>
+          <w:lang w:bidi="ar-EG"/>
+        </w:rPr>
+        <w:t>2 class</w:t>
+      </w:r>
+      <w:r>
+        <w:rPr>
+          <w:rFonts w:hint="cs"/>
+          <w:rtl/>
+          <w:lang w:bidi="ar-EG"/>
+        </w:rPr>
+        <w:t xml:space="preserve"> الى ظهره ف العلاقه دى اسمها </w:t>
+      </w:r>
+      <w:r>
+        <w:rPr>
+          <w:lang w:bidi="ar-EG"/>
+        </w:rPr>
+        <w:t>bridge</w:t>
+      </w:r>
+      <w:r>
+        <w:rPr>
+          <w:rFonts w:hint="cs"/>
+          <w:rtl/>
+          <w:lang w:bidi="ar-EG"/>
+        </w:rPr>
+        <w:t xml:space="preserve"> </w:t>
+      </w:r>
+      <w:r>
+        <w:rPr>
+          <w:rFonts w:hint="cs"/>
+          <w:rtl/>
+          <w:lang w:bidi="ar-EG"/>
+        </w:rPr>
+        <w:t>.</w:t>
+      </w:r>
+      <w:r>
+        <w:rPr>
+          <w:rFonts w:hint="cs"/>
+          <w:rtl/>
+          <w:lang w:bidi="ar-EG"/>
+        </w:rPr>
+        <w:t xml:space="preserve">  وتقريبا الشرح دة كان ف  2</w:t>
+      </w:r>
+      <w:r>
+        <w:rPr>
+          <w:lang w:bidi="ar-EG"/>
+        </w:rPr>
+        <w:t>part</w:t>
+      </w:r>
+      <w:r>
+        <w:rPr>
+          <w:rFonts w:hint="cs"/>
+          <w:rtl/>
+          <w:lang w:bidi="ar-EG"/>
+        </w:rPr>
+        <w:t xml:space="preserve"> ف ال </w:t>
+      </w:r>
+      <w:r>
+        <w:rPr>
+          <w:lang w:bidi="ar-EG"/>
+        </w:rPr>
+        <w:t>intro slide</w:t>
+      </w:r>
+      <w:r>
+        <w:rPr>
+          <w:rFonts w:hint="cs"/>
+          <w:rtl/>
+          <w:lang w:bidi="ar-EG"/>
+        </w:rPr>
+        <w:t>"</w:t>
+      </w:r>
+      <w:r>
+        <w:rPr>
+          <w:rFonts w:hint="cs"/>
+          <w:rtl/>
+          <w:lang w:bidi="ar-EG"/>
+        </w:rPr>
+        <w:t xml:space="preserve"> </w:t>
+      </w:r>
+    </w:p>
+    <w:p>
+      <w:pPr>
+        <w:pStyle w:val="ListParagraph"/>
+        <w:bidi/>
+        <w:rPr>
+          <w:lang w:bidi="ar-EG"/>
+        </w:rPr>
+      </w:pPr>
+    </w:p>
+    <w:p>
+      <w:pPr>
+        <w:pStyle w:val="ListParagraph"/>
+        <w:numPr>
+          <w:ilvl w:val="0"/>
+          <w:numId w:val="48"/>
+        </w:numPr>
+        <w:bidi/>
+        <w:rPr>
+          <w:rFonts w:hint="cs"/>
+          <w:rtl/>
+          <w:lang w:bidi="ar-EG"/>
+        </w:rPr>
+      </w:pPr>
+      <w:r>
+        <w:rPr>
+          <w:rFonts w:hint="cs"/>
+          <w:rtl/>
+          <w:lang w:bidi="ar-EG"/>
+        </w:rPr>
+        <w:t xml:space="preserve">ف ال </w:t>
+      </w:r>
+      <w:r>
+        <w:rPr>
+          <w:lang w:bidi="ar-EG"/>
+        </w:rPr>
+        <w:t xml:space="preserve">bridge </w:t>
+      </w:r>
+      <w:r>
+        <w:rPr>
+          <w:rFonts w:hint="cs"/>
+          <w:rtl/>
+          <w:lang w:bidi="ar-EG"/>
+        </w:rPr>
+        <w:t xml:space="preserve"> </w:t>
+      </w:r>
+      <w:r>
+        <w:rPr>
+          <w:rFonts w:hint="cs"/>
+          <w:rtl/>
+          <w:lang w:bidi="ar-EG"/>
+        </w:rPr>
+        <w:t xml:space="preserve">هو حلقه وصل  بين اتنين كلاس هم  ف الاصل كانوا كلاس واحد وانت قررت تفصلهم عن بعض عشان يبقا ف </w:t>
+      </w:r>
+      <w:r>
+        <w:rPr>
+          <w:lang w:bidi="ar-EG"/>
+        </w:rPr>
+        <w:t>coherence</w:t>
+      </w:r>
+      <w:r>
+        <w:rPr>
+          <w:rFonts w:hint="cs"/>
+          <w:rtl/>
+          <w:lang w:bidi="ar-EG"/>
+        </w:rPr>
+        <w:t xml:space="preserve"> .</w:t>
+      </w:r>
+      <w:bookmarkStart w:id="8" w:name="_GoBack"/>
+      <w:bookmarkEnd w:id="8"/>
     </w:p>
     <w:p>
       <w:pPr>
@@ -8463,7 +9328,7 @@
       </w:pPr>
     </w:p>
     <w:sectPr>
-      <w:footerReference w:type="default" r:id="rId16"/>
+      <w:footerReference w:type="default" r:id="rId19"/>
       <w:pgSz w:w="12240" w:h="15840"/>
       <w:pgMar w:top="1440" w:right="1440" w:bottom="1440" w:left="1440" w:header="720" w:footer="720" w:gutter="0"/>
       <w:pgBorders w:offsetFrom="page">
@@ -8689,7 +9554,7 @@
               <w:sz w:val="18"/>
               <w:szCs w:val="18"/>
             </w:rPr>
-            <w:t>5</w:t>
+            <w:t>8</w:t>
           </w:r>
           <w:r>
             <w:rPr>
@@ -15703,6 +16568,7 @@
     <w:rsid w:val="00477AB9"/>
     <w:rsid w:val="004D54D1"/>
     <w:rsid w:val="004D58A5"/>
+    <w:rsid w:val="00545274"/>
     <w:rsid w:val="005A756D"/>
     <w:rsid w:val="006828DE"/>
     <w:rsid w:val="00690A6B"/>
@@ -16513,7 +17379,7 @@
 </file>
 
 <file path=customXml/itemProps2.xml><?xml version="1.0" encoding="utf-8"?>
-<ds:datastoreItem xmlns:ds="http://schemas.openxmlformats.org/officeDocument/2006/customXml" ds:itemID="{19693B03-8E3E-410A-8008-076F90F3AAF0}">
+<ds:datastoreItem xmlns:ds="http://schemas.openxmlformats.org/officeDocument/2006/customXml" ds:itemID="{7741BC5B-D3E8-4E12-8F08-557B6A6ABFD9}">
   <ds:schemaRefs>
     <ds:schemaRef ds:uri="http://schemas.openxmlformats.org/officeDocument/2006/bibliography"/>
   </ds:schemaRefs>

</xml_diff>

<commit_message>
note 7 in structure  DP
</commit_message>
<xml_diff>
--- a/8-Structure DP part1.docx
+++ b/8-Structure DP part1.docx
@@ -4237,7 +4237,7 @@
           <w:r>
             <w:fldChar w:fldCharType="separate"/>
           </w:r>
-          <w:hyperlink w:anchor="_Toc123416378" w:history="1">
+          <w:hyperlink w:anchor="_Toc123418752" w:history="1">
             <w:r>
               <w:rPr>
                 <w:rStyle w:val="Hyperlink"/>
@@ -4265,7 +4265,7 @@
                 <w:noProof/>
                 <w:webHidden/>
               </w:rPr>
-              <w:instrText xml:space="preserve"> PAGEREF _Toc123416378 \h </w:instrText>
+              <w:instrText xml:space="preserve"> PAGEREF _Toc123418752 \h </w:instrText>
             </w:r>
             <w:r>
               <w:rPr>
@@ -4307,7 +4307,7 @@
               <w:noProof/>
             </w:rPr>
           </w:pPr>
-          <w:hyperlink w:anchor="_Toc123416379" w:history="1">
+          <w:hyperlink w:anchor="_Toc123418753" w:history="1">
             <w:r>
               <w:rPr>
                 <w:rStyle w:val="Hyperlink"/>
@@ -4335,7 +4335,7 @@
                 <w:noProof/>
                 <w:webHidden/>
               </w:rPr>
-              <w:instrText xml:space="preserve"> PAGEREF _Toc123416379 \h </w:instrText>
+              <w:instrText xml:space="preserve"> PAGEREF _Toc123418753 \h </w:instrText>
             </w:r>
             <w:r>
               <w:rPr>
@@ -4377,7 +4377,7 @@
               <w:noProof/>
             </w:rPr>
           </w:pPr>
-          <w:hyperlink w:anchor="_Toc123416380" w:history="1">
+          <w:hyperlink w:anchor="_Toc123418754" w:history="1">
             <w:r>
               <w:rPr>
                 <w:rStyle w:val="Hyperlink"/>
@@ -4414,7 +4414,7 @@
                 <w:noProof/>
                 <w:webHidden/>
               </w:rPr>
-              <w:instrText xml:space="preserve"> PAGEREF _Toc123416380 \h </w:instrText>
+              <w:instrText xml:space="preserve"> PAGEREF _Toc123418754 \h </w:instrText>
             </w:r>
             <w:r>
               <w:rPr>
@@ -4456,7 +4456,7 @@
               <w:noProof/>
             </w:rPr>
           </w:pPr>
-          <w:hyperlink w:anchor="_Toc123416381" w:history="1">
+          <w:hyperlink w:anchor="_Toc123418755" w:history="1">
             <w:r>
               <w:rPr>
                 <w:rStyle w:val="Hyperlink"/>
@@ -4493,7 +4493,7 @@
                 <w:noProof/>
                 <w:webHidden/>
               </w:rPr>
-              <w:instrText xml:space="preserve"> PAGEREF _Toc123416381 \h </w:instrText>
+              <w:instrText xml:space="preserve"> PAGEREF _Toc123418755 \h </w:instrText>
             </w:r>
             <w:r>
               <w:rPr>
@@ -4535,7 +4535,7 @@
               <w:noProof/>
             </w:rPr>
           </w:pPr>
-          <w:hyperlink w:anchor="_Toc123416382" w:history="1">
+          <w:hyperlink w:anchor="_Toc123418756" w:history="1">
             <w:r>
               <w:rPr>
                 <w:rStyle w:val="Hyperlink"/>
@@ -4572,7 +4572,7 @@
                 <w:noProof/>
                 <w:webHidden/>
               </w:rPr>
-              <w:instrText xml:space="preserve"> PAGEREF _Toc123416382 \h </w:instrText>
+              <w:instrText xml:space="preserve"> PAGEREF _Toc123418756 \h </w:instrText>
             </w:r>
             <w:r>
               <w:rPr>
@@ -4614,7 +4614,7 @@
               <w:noProof/>
             </w:rPr>
           </w:pPr>
-          <w:hyperlink w:anchor="_Toc123416383" w:history="1">
+          <w:hyperlink w:anchor="_Toc123418757" w:history="1">
             <w:r>
               <w:rPr>
                 <w:rStyle w:val="Hyperlink"/>
@@ -4651,7 +4651,7 @@
                 <w:noProof/>
                 <w:webHidden/>
               </w:rPr>
-              <w:instrText xml:space="preserve"> PAGEREF _Toc123416383 \h </w:instrText>
+              <w:instrText xml:space="preserve"> PAGEREF _Toc123418757 \h </w:instrText>
             </w:r>
             <w:r>
               <w:rPr>
@@ -4693,7 +4693,7 @@
               <w:noProof/>
             </w:rPr>
           </w:pPr>
-          <w:hyperlink w:anchor="_Toc123416384" w:history="1">
+          <w:hyperlink w:anchor="_Toc123418758" w:history="1">
             <w:r>
               <w:rPr>
                 <w:rStyle w:val="Hyperlink"/>
@@ -4730,7 +4730,7 @@
                 <w:noProof/>
                 <w:webHidden/>
               </w:rPr>
-              <w:instrText xml:space="preserve"> PAGEREF _Toc123416384 \h </w:instrText>
+              <w:instrText xml:space="preserve"> PAGEREF _Toc123418758 \h </w:instrText>
             </w:r>
             <w:r>
               <w:rPr>
@@ -4772,7 +4772,7 @@
               <w:noProof/>
             </w:rPr>
           </w:pPr>
-          <w:hyperlink w:anchor="_Toc123416385" w:history="1">
+          <w:hyperlink w:anchor="_Toc123418759" w:history="1">
             <w:r>
               <w:rPr>
                 <w:rStyle w:val="Hyperlink"/>
@@ -4800,7 +4800,7 @@
                 <w:noProof/>
                 <w:webHidden/>
               </w:rPr>
-              <w:instrText xml:space="preserve"> PAGEREF _Toc123416385 \h </w:instrText>
+              <w:instrText xml:space="preserve"> PAGEREF _Toc123418759 \h </w:instrText>
             </w:r>
             <w:r>
               <w:rPr>
@@ -4842,7 +4842,7 @@
               <w:noProof/>
             </w:rPr>
           </w:pPr>
-          <w:hyperlink w:anchor="_Toc123416386" w:history="1">
+          <w:hyperlink w:anchor="_Toc123418760" w:history="1">
             <w:r>
               <w:rPr>
                 <w:rStyle w:val="Hyperlink"/>
@@ -4879,7 +4879,7 @@
                 <w:noProof/>
                 <w:webHidden/>
               </w:rPr>
-              <w:instrText xml:space="preserve"> PAGEREF _Toc123416386 \h </w:instrText>
+              <w:instrText xml:space="preserve"> PAGEREF _Toc123418760 \h </w:instrText>
             </w:r>
             <w:r>
               <w:rPr>
@@ -4921,7 +4921,7 @@
               <w:noProof/>
             </w:rPr>
           </w:pPr>
-          <w:hyperlink w:anchor="_Toc123416387" w:history="1">
+          <w:hyperlink w:anchor="_Toc123418761" w:history="1">
             <w:r>
               <w:rPr>
                 <w:rStyle w:val="Hyperlink"/>
@@ -4958,7 +4958,7 @@
                 <w:noProof/>
                 <w:webHidden/>
               </w:rPr>
-              <w:instrText xml:space="preserve"> PAGEREF _Toc123416387 \h </w:instrText>
+              <w:instrText xml:space="preserve"> PAGEREF _Toc123418761 \h </w:instrText>
             </w:r>
             <w:r>
               <w:rPr>
@@ -5000,7 +5000,7 @@
               <w:noProof/>
             </w:rPr>
           </w:pPr>
-          <w:hyperlink w:anchor="_Toc123416388" w:history="1">
+          <w:hyperlink w:anchor="_Toc123418762" w:history="1">
             <w:r>
               <w:rPr>
                 <w:rStyle w:val="Hyperlink"/>
@@ -5037,7 +5037,7 @@
                 <w:noProof/>
                 <w:webHidden/>
               </w:rPr>
-              <w:instrText xml:space="preserve"> PAGEREF _Toc123416388 \h </w:instrText>
+              <w:instrText xml:space="preserve"> PAGEREF _Toc123418762 \h </w:instrText>
             </w:r>
             <w:r>
               <w:rPr>
@@ -5079,7 +5079,7 @@
               <w:noProof/>
             </w:rPr>
           </w:pPr>
-          <w:hyperlink w:anchor="_Toc123416389" w:history="1">
+          <w:hyperlink w:anchor="_Toc123418763" w:history="1">
             <w:r>
               <w:rPr>
                 <w:rStyle w:val="Hyperlink"/>
@@ -5116,7 +5116,7 @@
                 <w:noProof/>
                 <w:webHidden/>
               </w:rPr>
-              <w:instrText xml:space="preserve"> PAGEREF _Toc123416389 \h </w:instrText>
+              <w:instrText xml:space="preserve"> PAGEREF _Toc123418763 \h </w:instrText>
             </w:r>
             <w:r>
               <w:rPr>
@@ -5158,7 +5158,7 @@
               <w:noProof/>
             </w:rPr>
           </w:pPr>
-          <w:hyperlink w:anchor="_Toc123416390" w:history="1">
+          <w:hyperlink w:anchor="_Toc123418764" w:history="1">
             <w:r>
               <w:rPr>
                 <w:rStyle w:val="Hyperlink"/>
@@ -5174,7 +5174,7 @@
                 <w:noProof/>
                 <w:lang w:bidi="ar-EG"/>
               </w:rPr>
-              <w:t>-composition :</w:t>
+              <w:t>-composite :</w:t>
             </w:r>
             <w:r>
               <w:rPr>
@@ -5195,7 +5195,86 @@
                 <w:noProof/>
                 <w:webHidden/>
               </w:rPr>
-              <w:instrText xml:space="preserve"> PAGEREF _Toc123416390 \h </w:instrText>
+              <w:instrText xml:space="preserve"> PAGEREF _Toc123418764 \h </w:instrText>
+            </w:r>
+            <w:r>
+              <w:rPr>
+                <w:noProof/>
+                <w:webHidden/>
+              </w:rPr>
+            </w:r>
+            <w:r>
+              <w:rPr>
+                <w:noProof/>
+                <w:webHidden/>
+              </w:rPr>
+              <w:fldChar w:fldCharType="separate"/>
+            </w:r>
+            <w:r>
+              <w:rPr>
+                <w:noProof/>
+                <w:webHidden/>
+              </w:rPr>
+              <w:t>9</w:t>
+            </w:r>
+            <w:r>
+              <w:rPr>
+                <w:noProof/>
+                <w:webHidden/>
+              </w:rPr>
+              <w:fldChar w:fldCharType="end"/>
+            </w:r>
+          </w:hyperlink>
+        </w:p>
+        <w:p>
+          <w:pPr>
+            <w:pStyle w:val="TOC2"/>
+            <w:tabs>
+              <w:tab w:val="right" w:leader="dot" w:pos="9350"/>
+            </w:tabs>
+            <w:rPr>
+              <w:rFonts w:cstheme="minorBidi"/>
+              <w:noProof/>
+            </w:rPr>
+          </w:pPr>
+          <w:hyperlink w:anchor="_Toc123418765" w:history="1">
+            <w:r>
+              <w:rPr>
+                <w:rStyle w:val="Hyperlink"/>
+                <w:noProof/>
+                <w:rtl/>
+                <w:lang w:bidi="ar-EG"/>
+              </w:rPr>
+              <w:t>6</w:t>
+            </w:r>
+            <w:r>
+              <w:rPr>
+                <w:rStyle w:val="Hyperlink"/>
+                <w:noProof/>
+                <w:lang w:bidi="ar-EG"/>
+              </w:rPr>
+              <w:t>.1-problem :</w:t>
+            </w:r>
+            <w:r>
+              <w:rPr>
+                <w:noProof/>
+                <w:webHidden/>
+              </w:rPr>
+              <w:tab/>
+            </w:r>
+            <w:r>
+              <w:rPr>
+                <w:noProof/>
+                <w:webHidden/>
+              </w:rPr>
+              <w:fldChar w:fldCharType="begin"/>
+            </w:r>
+            <w:r>
+              <w:rPr>
+                <w:noProof/>
+                <w:webHidden/>
+              </w:rPr>
+              <w:instrText xml:space="preserve"> PAGEREF _Toc123418765 \h </w:instrText>
             </w:r>
             <w:r>
               <w:rPr>
@@ -5344,20 +5423,12 @@
     </w:p>
     <w:p>
       <w:pPr>
-        <w:bidi/>
-        <w:rPr>
-          <w:lang w:bidi="ar-EG"/>
-        </w:rPr>
-      </w:pPr>
-    </w:p>
-    <w:p>
-      <w:pPr>
         <w:pStyle w:val="Heading1"/>
         <w:rPr>
           <w:lang w:bidi="ar-EG"/>
         </w:rPr>
       </w:pPr>
-      <w:bookmarkStart w:id="0" w:name="_Toc123416378"/>
+      <w:bookmarkStart w:id="0" w:name="_Toc123418752"/>
       <w:r>
         <w:rPr>
           <w:lang w:bidi="ar-EG"/>
@@ -5510,7 +5581,7 @@
           <w:lang w:bidi="ar-EG"/>
         </w:rPr>
       </w:pPr>
-      <w:bookmarkStart w:id="1" w:name="_Toc123416379"/>
+      <w:bookmarkStart w:id="1" w:name="_Toc123418753"/>
       <w:r>
         <w:rPr>
           <w:lang w:bidi="ar-EG"/>
@@ -5638,7 +5709,7 @@
           <w:lang w:bidi="ar-EG"/>
         </w:rPr>
       </w:pPr>
-      <w:bookmarkStart w:id="2" w:name="_Toc123416380"/>
+      <w:bookmarkStart w:id="2" w:name="_Toc123418754"/>
       <w:r>
         <w:rPr>
           <w:rFonts w:hint="cs"/>
@@ -5891,7 +5962,7 @@
           <w:lang w:bidi="ar-EG"/>
         </w:rPr>
       </w:pPr>
-      <w:bookmarkStart w:id="3" w:name="_Toc123416381"/>
+      <w:bookmarkStart w:id="3" w:name="_Toc123418755"/>
       <w:r>
         <w:rPr>
           <w:rFonts w:hint="cs"/>
@@ -6985,7 +7056,7 @@
           <w:lang w:bidi="ar-EG"/>
         </w:rPr>
       </w:pPr>
-      <w:bookmarkStart w:id="4" w:name="_Toc123416382"/>
+      <w:bookmarkStart w:id="4" w:name="_Toc123418756"/>
       <w:r>
         <w:rPr>
           <w:rFonts w:hint="cs"/>
@@ -7888,7 +7959,7 @@
           <w:lang w:bidi="ar-EG"/>
         </w:rPr>
       </w:pPr>
-      <w:bookmarkStart w:id="5" w:name="_Toc123416383"/>
+      <w:bookmarkStart w:id="5" w:name="_Toc123418757"/>
       <w:r>
         <w:rPr>
           <w:rFonts w:hint="cs"/>
@@ -8201,7 +8272,7 @@
           <w:lang w:bidi="ar-EG"/>
         </w:rPr>
       </w:pPr>
-      <w:bookmarkStart w:id="6" w:name="_Toc123416384"/>
+      <w:bookmarkStart w:id="6" w:name="_Toc123418758"/>
       <w:r>
         <w:rPr>
           <w:rFonts w:hint="cs"/>
@@ -8408,7 +8479,7 @@
           <w:lang w:bidi="ar-EG"/>
         </w:rPr>
       </w:pPr>
-      <w:bookmarkStart w:id="7" w:name="_Toc123416385"/>
+      <w:bookmarkStart w:id="7" w:name="_Toc123418759"/>
       <w:r>
         <w:rPr>
           <w:lang w:bidi="ar-EG"/>
@@ -8938,7 +9009,7 @@
           <w:lang w:bidi="ar-EG"/>
         </w:rPr>
       </w:pPr>
-      <w:bookmarkStart w:id="8" w:name="_Toc123416386"/>
+      <w:bookmarkStart w:id="8" w:name="_Toc123418760"/>
       <w:r>
         <w:rPr>
           <w:rFonts w:hint="cs"/>
@@ -11110,7 +11181,7 @@
           <w:lang w:bidi="ar-EG"/>
         </w:rPr>
       </w:pPr>
-      <w:bookmarkStart w:id="9" w:name="_Toc123416387"/>
+      <w:bookmarkStart w:id="9" w:name="_Toc123418761"/>
       <w:r>
         <w:rPr>
           <w:rFonts w:hint="cs"/>
@@ -11515,7 +11586,7 @@
           <w:lang w:bidi="ar-EG"/>
         </w:rPr>
       </w:pPr>
-      <w:bookmarkStart w:id="10" w:name="_Toc123416388"/>
+      <w:bookmarkStart w:id="10" w:name="_Toc123418762"/>
       <w:r>
         <w:rPr>
           <w:rFonts w:hint="cs"/>
@@ -12021,7 +12092,7 @@
           <w:lang w:bidi="ar-EG"/>
         </w:rPr>
       </w:pPr>
-      <w:bookmarkStart w:id="11" w:name="_Toc123416389"/>
+      <w:bookmarkStart w:id="11" w:name="_Toc123418763"/>
       <w:r>
         <w:rPr>
           <w:rFonts w:hint="cs"/>
@@ -12285,7 +12356,7 @@
           <w:lang w:bidi="ar-EG"/>
         </w:rPr>
       </w:pPr>
-      <w:bookmarkStart w:id="12" w:name="_Toc123416390"/>
+      <w:bookmarkStart w:id="12" w:name="_Toc123418764"/>
       <w:r>
         <w:rPr>
           <w:rFonts w:hint="cs"/>
@@ -12305,7 +12376,7 @@
         <w:rPr>
           <w:lang w:bidi="ar-EG"/>
         </w:rPr>
-        <w:t>composition</w:t>
+        <w:t>composite</w:t>
       </w:r>
       <w:r>
         <w:rPr>
@@ -12327,168 +12398,1151 @@
           <w:lang w:bidi="ar-EG"/>
         </w:rPr>
       </w:pPr>
-    </w:p>
-    <w:p>
-      <w:pPr>
-        <w:bidi/>
-        <w:rPr>
-          <w:lang w:bidi="ar-EG"/>
-        </w:rPr>
-      </w:pPr>
-    </w:p>
-    <w:p>
-      <w:pPr>
-        <w:bidi/>
-        <w:rPr>
-          <w:lang w:bidi="ar-EG"/>
-        </w:rPr>
-      </w:pPr>
-    </w:p>
-    <w:p>
-      <w:pPr>
-        <w:bidi/>
-        <w:rPr>
-          <w:lang w:bidi="ar-EG"/>
-        </w:rPr>
-      </w:pPr>
-    </w:p>
-    <w:p>
-      <w:pPr>
-        <w:bidi/>
-        <w:rPr>
-          <w:lang w:bidi="ar-EG"/>
-        </w:rPr>
-      </w:pPr>
-    </w:p>
-    <w:p>
-      <w:pPr>
-        <w:bidi/>
-        <w:rPr>
-          <w:lang w:bidi="ar-EG"/>
-        </w:rPr>
-      </w:pPr>
-    </w:p>
-    <w:p>
-      <w:pPr>
-        <w:bidi/>
-        <w:rPr>
-          <w:lang w:bidi="ar-EG"/>
-        </w:rPr>
-      </w:pPr>
-      <w:bookmarkStart w:id="13" w:name="_GoBack"/>
+      <w:r>
+        <w:rPr>
+          <w:rFonts w:cs="Arial"/>
+          <w:rtl/>
+          <w:lang w:bidi="ar-EG"/>
+        </w:rPr>
+        <w:drawing>
+          <wp:anchor distT="0" distB="0" distL="114300" distR="114300" simplePos="0" relativeHeight="251680768" behindDoc="0" locked="0" layoutInCell="1" allowOverlap="1" wp14:anchorId="30FAFFA9" wp14:editId="282ECDFD">
+            <wp:simplePos x="0" y="0"/>
+            <wp:positionH relativeFrom="column">
+              <wp:posOffset>67</wp:posOffset>
+            </wp:positionH>
+            <wp:positionV relativeFrom="paragraph">
+              <wp:posOffset>147320</wp:posOffset>
+            </wp:positionV>
+            <wp:extent cx="5289550" cy="949972"/>
+            <wp:effectExtent l="0" t="0" r="6350" b="2540"/>
+            <wp:wrapNone/>
+            <wp:docPr id="48" name="Picture 48"/>
+            <wp:cNvGraphicFramePr>
+              <a:graphicFrameLocks xmlns:a="http://schemas.openxmlformats.org/drawingml/2006/main" noChangeAspect="1"/>
+            </wp:cNvGraphicFramePr>
+            <a:graphic xmlns:a="http://schemas.openxmlformats.org/drawingml/2006/main">
+              <a:graphicData uri="http://schemas.openxmlformats.org/drawingml/2006/picture">
+                <pic:pic xmlns:pic="http://schemas.openxmlformats.org/drawingml/2006/picture">
+                  <pic:nvPicPr>
+                    <pic:cNvPr id="1" name=""/>
+                    <pic:cNvPicPr/>
+                  </pic:nvPicPr>
+                  <pic:blipFill>
+                    <a:blip r:embed="rId25">
+                      <a:extLst>
+                        <a:ext uri="{28A0092B-C50C-407E-A947-70E740481C1C}">
+                          <a14:useLocalDpi xmlns:a14="http://schemas.microsoft.com/office/drawing/2010/main" val="0"/>
+                        </a:ext>
+                      </a:extLst>
+                    </a:blip>
+                    <a:stretch>
+                      <a:fillRect/>
+                    </a:stretch>
+                  </pic:blipFill>
+                  <pic:spPr>
+                    <a:xfrm>
+                      <a:off x="0" y="0"/>
+                      <a:ext cx="5289550" cy="949972"/>
+                    </a:xfrm>
+                    <a:prstGeom prst="rect">
+                      <a:avLst/>
+                    </a:prstGeom>
+                  </pic:spPr>
+                </pic:pic>
+              </a:graphicData>
+            </a:graphic>
+            <wp14:sizeRelH relativeFrom="margin">
+              <wp14:pctWidth>0</wp14:pctWidth>
+            </wp14:sizeRelH>
+            <wp14:sizeRelV relativeFrom="margin">
+              <wp14:pctHeight>0</wp14:pctHeight>
+            </wp14:sizeRelV>
+          </wp:anchor>
+        </w:drawing>
+      </w:r>
+    </w:p>
+    <w:p>
+      <w:pPr>
+        <w:bidi/>
+        <w:rPr>
+          <w:lang w:bidi="ar-EG"/>
+        </w:rPr>
+      </w:pPr>
+    </w:p>
+    <w:p>
+      <w:pPr>
+        <w:bidi/>
+        <w:rPr>
+          <w:lang w:bidi="ar-EG"/>
+        </w:rPr>
+      </w:pPr>
+    </w:p>
+    <w:p>
+      <w:pPr>
+        <w:bidi/>
+        <w:rPr>
+          <w:lang w:bidi="ar-EG"/>
+        </w:rPr>
+      </w:pPr>
+    </w:p>
+    <w:p>
+      <w:pPr>
+        <w:bidi/>
+        <w:rPr>
+          <w:lang w:bidi="ar-EG"/>
+        </w:rPr>
+      </w:pPr>
+    </w:p>
+    <w:p>
+      <w:pPr>
+        <w:bidi/>
+        <w:rPr>
+          <w:rtl/>
+          <w:lang w:bidi="ar-EG"/>
+        </w:rPr>
+      </w:pPr>
+      <w:r>
+        <w:rPr>
+          <w:rFonts w:hint="cs"/>
+          <w:rtl/>
+          <w:lang w:bidi="ar-EG"/>
+        </w:rPr>
+        <w:t xml:space="preserve">ال </w:t>
+      </w:r>
+      <w:r>
+        <w:rPr>
+          <w:lang w:bidi="ar-EG"/>
+        </w:rPr>
+        <w:t xml:space="preserve">composite </w:t>
+      </w:r>
+      <w:r>
+        <w:rPr>
+          <w:lang w:bidi="ar-EG"/>
+        </w:rPr>
+        <w:t>DP</w:t>
+      </w:r>
+      <w:r>
+        <w:rPr>
+          <w:rFonts w:hint="cs"/>
+          <w:rtl/>
+          <w:lang w:bidi="ar-EG"/>
+        </w:rPr>
+        <w:t xml:space="preserve"> بيخلينى اقدر اعمل</w:t>
+      </w:r>
+      <w:r>
+        <w:rPr>
+          <w:lang w:bidi="ar-EG"/>
+        </w:rPr>
+        <w:t xml:space="preserve">of object </w:t>
+      </w:r>
+      <w:r>
+        <w:rPr>
+          <w:rFonts w:hint="cs"/>
+          <w:rtl/>
+          <w:lang w:bidi="ar-EG"/>
+        </w:rPr>
+        <w:t xml:space="preserve"> </w:t>
+      </w:r>
+      <w:r>
+        <w:rPr>
+          <w:lang w:bidi="ar-EG"/>
+        </w:rPr>
+        <w:t xml:space="preserve"> tree</w:t>
+      </w:r>
+      <w:r>
+        <w:rPr>
+          <w:rFonts w:hint="cs"/>
+          <w:rtl/>
+          <w:lang w:bidi="ar-EG"/>
+        </w:rPr>
+        <w:t xml:space="preserve"> او بمعنى تانى . يعنى هبنى  </w:t>
+      </w:r>
+      <w:r>
+        <w:rPr>
+          <w:lang w:bidi="ar-EG"/>
+        </w:rPr>
+        <w:t xml:space="preserve">structure </w:t>
+      </w:r>
+      <w:r>
+        <w:rPr>
+          <w:rFonts w:hint="cs"/>
+          <w:rtl/>
+          <w:lang w:bidi="ar-EG"/>
+        </w:rPr>
+        <w:t xml:space="preserve"> زى ال </w:t>
+      </w:r>
+      <w:r>
+        <w:rPr>
+          <w:lang w:bidi="ar-EG"/>
+        </w:rPr>
+        <w:t>tree</w:t>
+      </w:r>
+    </w:p>
+    <w:p>
+      <w:pPr>
+        <w:bidi/>
+        <w:rPr>
+          <w:rtl/>
+          <w:lang w:bidi="ar-EG"/>
+        </w:rPr>
+      </w:pPr>
+      <w:r>
+        <w:rPr>
+          <w:rFonts w:hint="cs"/>
+          <w:rtl/>
+          <w:lang w:bidi="ar-EG"/>
+        </w:rPr>
+        <w:t xml:space="preserve">والميزه هنا ان </w:t>
+      </w:r>
+      <w:r>
+        <w:rPr>
+          <w:rFonts w:hint="cs"/>
+          <w:rtl/>
+          <w:lang w:bidi="ar-EG"/>
+        </w:rPr>
+        <w:t>:</w:t>
+      </w:r>
+      <w:r>
+        <w:rPr>
+          <w:rFonts w:hint="cs"/>
+          <w:rtl/>
+          <w:lang w:bidi="ar-EG"/>
+        </w:rPr>
+        <w:t xml:space="preserve"> </w:t>
+      </w:r>
+    </w:p>
+    <w:p>
+      <w:pPr>
+        <w:pStyle w:val="ListParagraph"/>
+        <w:numPr>
+          <w:ilvl w:val="0"/>
+          <w:numId w:val="6"/>
+        </w:numPr>
+        <w:bidi/>
+        <w:rPr>
+          <w:lang w:bidi="ar-EG"/>
+        </w:rPr>
+      </w:pPr>
+      <w:r>
+        <w:rPr>
+          <w:rFonts w:hint="cs"/>
+          <w:rtl/>
+          <w:lang w:bidi="ar-EG"/>
+        </w:rPr>
+        <w:t xml:space="preserve">هقدر  </w:t>
+      </w:r>
+      <w:r>
+        <w:rPr>
+          <w:rFonts w:hint="cs"/>
+          <w:rtl/>
+          <w:lang w:bidi="ar-EG"/>
+        </w:rPr>
+        <w:t>امسك اى  جزء من ال</w:t>
+      </w:r>
+      <w:r>
+        <w:rPr>
+          <w:lang w:bidi="ar-EG"/>
+        </w:rPr>
+        <w:t>tree</w:t>
+      </w:r>
+      <w:r>
+        <w:rPr>
+          <w:rFonts w:hint="cs"/>
+          <w:rtl/>
+          <w:lang w:bidi="ar-EG"/>
+        </w:rPr>
+        <w:t xml:space="preserve"> واتعامل معاه اكنه </w:t>
+      </w:r>
+      <w:r>
+        <w:rPr>
+          <w:lang w:bidi="ar-EG"/>
+        </w:rPr>
+        <w:t xml:space="preserve">object </w:t>
+      </w:r>
+      <w:r>
+        <w:rPr>
+          <w:rFonts w:hint="cs"/>
+          <w:rtl/>
+          <w:lang w:bidi="ar-EG"/>
+        </w:rPr>
+        <w:t xml:space="preserve"> واحد.  يعنى كل  </w:t>
+      </w:r>
+      <w:r>
+        <w:rPr>
+          <w:lang w:bidi="ar-EG"/>
+        </w:rPr>
+        <w:t xml:space="preserve">object </w:t>
+      </w:r>
+      <w:r>
+        <w:rPr>
+          <w:rFonts w:hint="cs"/>
+          <w:rtl/>
+          <w:lang w:bidi="ar-EG"/>
+        </w:rPr>
+        <w:t xml:space="preserve"> ف ال </w:t>
+      </w:r>
+      <w:r>
+        <w:rPr>
+          <w:lang w:bidi="ar-EG"/>
+        </w:rPr>
+        <w:t>tree</w:t>
+      </w:r>
+      <w:r>
+        <w:rPr>
+          <w:rFonts w:hint="cs"/>
+          <w:rtl/>
+          <w:lang w:bidi="ar-EG"/>
+        </w:rPr>
+        <w:t xml:space="preserve"> هيحتوى على مجموعه من ال </w:t>
+      </w:r>
+      <w:r>
+        <w:rPr>
+          <w:lang w:bidi="ar-EG"/>
+        </w:rPr>
+        <w:t xml:space="preserve">child object </w:t>
+      </w:r>
+      <w:r>
+        <w:rPr>
+          <w:rFonts w:hint="cs"/>
+          <w:rtl/>
+          <w:lang w:bidi="ar-EG"/>
+        </w:rPr>
+        <w:t xml:space="preserve"> . ف الميزة ان اقدر امسك اى</w:t>
+      </w:r>
+      <w:r>
+        <w:rPr>
+          <w:lang w:bidi="ar-EG"/>
+        </w:rPr>
+        <w:t>object</w:t>
+      </w:r>
+      <w:r>
+        <w:rPr>
+          <w:rFonts w:hint="cs"/>
+          <w:rtl/>
+          <w:lang w:bidi="ar-EG"/>
+        </w:rPr>
+        <w:t xml:space="preserve"> بال</w:t>
+      </w:r>
+      <w:r>
+        <w:rPr>
+          <w:lang w:bidi="ar-EG"/>
+        </w:rPr>
+        <w:t>child</w:t>
+      </w:r>
+      <w:r>
+        <w:rPr>
+          <w:rFonts w:hint="cs"/>
+          <w:rtl/>
+          <w:lang w:bidi="ar-EG"/>
+        </w:rPr>
+        <w:t xml:space="preserve"> بتوعه واتعامل معاه على انه </w:t>
+      </w:r>
+      <w:r>
+        <w:rPr>
+          <w:lang w:bidi="ar-EG"/>
+        </w:rPr>
+        <w:t xml:space="preserve">object </w:t>
+      </w:r>
+      <w:r>
+        <w:rPr>
+          <w:rFonts w:hint="cs"/>
+          <w:rtl/>
+          <w:lang w:bidi="ar-EG"/>
+        </w:rPr>
+        <w:t xml:space="preserve"> واحد . </w:t>
+      </w:r>
+    </w:p>
+    <w:p>
+      <w:pPr>
+        <w:pStyle w:val="ListParagraph"/>
+        <w:numPr>
+          <w:ilvl w:val="0"/>
+          <w:numId w:val="6"/>
+        </w:numPr>
+        <w:bidi/>
+        <w:rPr>
+          <w:rFonts w:hint="cs"/>
+          <w:rtl/>
+          <w:lang w:bidi="ar-EG"/>
+        </w:rPr>
+      </w:pPr>
+      <w:r>
+        <w:rPr>
+          <w:rFonts w:hint="cs"/>
+          <w:rtl/>
+          <w:lang w:bidi="ar-EG"/>
+        </w:rPr>
+        <w:t xml:space="preserve">وكمان ال </w:t>
+      </w:r>
+      <w:r>
+        <w:rPr>
+          <w:lang w:bidi="ar-EG"/>
+        </w:rPr>
+        <w:t xml:space="preserve">object </w:t>
+      </w:r>
+      <w:r>
+        <w:rPr>
+          <w:rFonts w:hint="cs"/>
+          <w:rtl/>
+          <w:lang w:bidi="ar-EG"/>
+        </w:rPr>
+        <w:t xml:space="preserve"> الى هتكون موجودة ف ال </w:t>
+      </w:r>
+      <w:r>
+        <w:rPr>
+          <w:lang w:bidi="ar-EG"/>
+        </w:rPr>
+        <w:t>tree</w:t>
+      </w:r>
+      <w:r>
+        <w:rPr>
+          <w:rFonts w:hint="cs"/>
+          <w:rtl/>
+          <w:lang w:bidi="ar-EG"/>
+        </w:rPr>
+        <w:t xml:space="preserve"> ممكن  تكون جايه من كلاس مختلفه  بس  بتعامل معاهم كلهم اكنهم جاين من كلاس واحد . </w:t>
+      </w:r>
+    </w:p>
+    <w:p>
+      <w:pPr>
+        <w:bidi/>
+        <w:rPr>
+          <w:rtl/>
+          <w:lang w:bidi="ar-EG"/>
+        </w:rPr>
+      </w:pPr>
+    </w:p>
+    <w:p>
+      <w:pPr>
+        <w:pStyle w:val="Heading2"/>
+        <w:rPr>
+          <w:rtl/>
+          <w:lang w:bidi="ar-EG"/>
+        </w:rPr>
+      </w:pPr>
+      <w:bookmarkStart w:id="13" w:name="_Toc123418765"/>
+      <w:r>
+        <w:rPr>
+          <w:rFonts w:hint="cs"/>
+          <w:rtl/>
+          <w:lang w:bidi="ar-EG"/>
+        </w:rPr>
+        <w:t>6</w:t>
+      </w:r>
+      <w:r>
+        <w:rPr>
+          <w:lang w:bidi="ar-EG"/>
+        </w:rPr>
+        <w:t>.1-problem :</w:t>
+      </w:r>
       <w:bookmarkEnd w:id="13"/>
-    </w:p>
-    <w:p>
-      <w:pPr>
-        <w:bidi/>
-        <w:rPr>
-          <w:lang w:bidi="ar-EG"/>
-        </w:rPr>
-      </w:pPr>
-    </w:p>
-    <w:p>
-      <w:pPr>
-        <w:bidi/>
-        <w:rPr>
-          <w:lang w:bidi="ar-EG"/>
-        </w:rPr>
-      </w:pPr>
-    </w:p>
-    <w:p>
-      <w:pPr>
-        <w:bidi/>
-        <w:rPr>
-          <w:lang w:bidi="ar-EG"/>
-        </w:rPr>
-      </w:pPr>
-    </w:p>
-    <w:p>
-      <w:pPr>
-        <w:bidi/>
-        <w:rPr>
-          <w:lang w:bidi="ar-EG"/>
-        </w:rPr>
-      </w:pPr>
-    </w:p>
-    <w:p>
-      <w:pPr>
-        <w:bidi/>
-        <w:rPr>
-          <w:lang w:bidi="ar-EG"/>
-        </w:rPr>
-      </w:pPr>
-    </w:p>
-    <w:p>
-      <w:pPr>
-        <w:bidi/>
-        <w:rPr>
-          <w:lang w:bidi="ar-EG"/>
-        </w:rPr>
-      </w:pPr>
-    </w:p>
-    <w:p>
-      <w:pPr>
-        <w:bidi/>
-        <w:rPr>
-          <w:lang w:bidi="ar-EG"/>
-        </w:rPr>
-      </w:pPr>
-    </w:p>
-    <w:p>
-      <w:pPr>
-        <w:bidi/>
-        <w:rPr>
-          <w:lang w:bidi="ar-EG"/>
-        </w:rPr>
-      </w:pPr>
-    </w:p>
-    <w:p>
-      <w:pPr>
-        <w:bidi/>
-        <w:rPr>
-          <w:lang w:bidi="ar-EG"/>
-        </w:rPr>
-      </w:pPr>
-    </w:p>
-    <w:p>
-      <w:pPr>
-        <w:bidi/>
-        <w:rPr>
-          <w:lang w:bidi="ar-EG"/>
-        </w:rPr>
-      </w:pPr>
-    </w:p>
-    <w:p>
-      <w:pPr>
-        <w:bidi/>
-        <w:rPr>
-          <w:lang w:bidi="ar-EG"/>
-        </w:rPr>
-      </w:pPr>
-    </w:p>
-    <w:p>
-      <w:pPr>
-        <w:bidi/>
-        <w:rPr>
-          <w:lang w:bidi="ar-EG"/>
-        </w:rPr>
-      </w:pPr>
-    </w:p>
-    <w:p>
-      <w:pPr>
-        <w:bidi/>
-        <w:rPr>
-          <w:lang w:bidi="ar-EG"/>
-        </w:rPr>
-      </w:pPr>
-    </w:p>
-    <w:p>
-      <w:pPr>
-        <w:bidi/>
-        <w:rPr>
-          <w:lang w:bidi="ar-EG"/>
-        </w:rPr>
-      </w:pPr>
+      <w:r>
+        <w:rPr>
+          <w:lang w:bidi="ar-EG"/>
+        </w:rPr>
+        <w:t xml:space="preserve"> </w:t>
+      </w:r>
+    </w:p>
+    <w:p>
+      <w:pPr>
+        <w:rPr>
+          <w:rtl/>
+          <w:lang w:bidi="ar-EG"/>
+        </w:rPr>
+      </w:pPr>
+      <w:r>
+        <w:rPr>
+          <w:lang w:bidi="ar-EG"/>
+        </w:rPr>
+        <w:drawing>
+          <wp:anchor distT="0" distB="0" distL="114300" distR="114300" simplePos="0" relativeHeight="251681792" behindDoc="0" locked="0" layoutInCell="1" allowOverlap="1" wp14:anchorId="3B5C0F54" wp14:editId="55C4EB72">
+            <wp:simplePos x="0" y="0"/>
+            <wp:positionH relativeFrom="column">
+              <wp:posOffset>63500</wp:posOffset>
+            </wp:positionH>
+            <wp:positionV relativeFrom="paragraph">
+              <wp:posOffset>65405</wp:posOffset>
+            </wp:positionV>
+            <wp:extent cx="3797300" cy="1851995"/>
+            <wp:effectExtent l="0" t="0" r="0" b="0"/>
+            <wp:wrapNone/>
+            <wp:docPr id="49" name="Picture 49"/>
+            <wp:cNvGraphicFramePr>
+              <a:graphicFrameLocks xmlns:a="http://schemas.openxmlformats.org/drawingml/2006/main" noChangeAspect="1"/>
+            </wp:cNvGraphicFramePr>
+            <a:graphic xmlns:a="http://schemas.openxmlformats.org/drawingml/2006/main">
+              <a:graphicData uri="http://schemas.openxmlformats.org/drawingml/2006/picture">
+                <pic:pic xmlns:pic="http://schemas.openxmlformats.org/drawingml/2006/picture">
+                  <pic:nvPicPr>
+                    <pic:cNvPr id="1" name=""/>
+                    <pic:cNvPicPr/>
+                  </pic:nvPicPr>
+                  <pic:blipFill>
+                    <a:blip r:embed="rId26">
+                      <a:extLst>
+                        <a:ext uri="{28A0092B-C50C-407E-A947-70E740481C1C}">
+                          <a14:useLocalDpi xmlns:a14="http://schemas.microsoft.com/office/drawing/2010/main" val="0"/>
+                        </a:ext>
+                      </a:extLst>
+                    </a:blip>
+                    <a:stretch>
+                      <a:fillRect/>
+                    </a:stretch>
+                  </pic:blipFill>
+                  <pic:spPr>
+                    <a:xfrm>
+                      <a:off x="0" y="0"/>
+                      <a:ext cx="3797300" cy="1851995"/>
+                    </a:xfrm>
+                    <a:prstGeom prst="rect">
+                      <a:avLst/>
+                    </a:prstGeom>
+                  </pic:spPr>
+                </pic:pic>
+              </a:graphicData>
+            </a:graphic>
+          </wp:anchor>
+        </w:drawing>
+      </w:r>
+    </w:p>
+    <w:p>
+      <w:pPr>
+        <w:rPr>
+          <w:rtl/>
+          <w:lang w:bidi="ar-EG"/>
+        </w:rPr>
+      </w:pPr>
+    </w:p>
+    <w:p>
+      <w:pPr>
+        <w:rPr>
+          <w:rtl/>
+          <w:lang w:bidi="ar-EG"/>
+        </w:rPr>
+      </w:pPr>
+    </w:p>
+    <w:p>
+      <w:pPr>
+        <w:rPr>
+          <w:rtl/>
+          <w:lang w:bidi="ar-EG"/>
+        </w:rPr>
+      </w:pPr>
+    </w:p>
+    <w:p>
+      <w:pPr>
+        <w:rPr>
+          <w:rtl/>
+          <w:lang w:bidi="ar-EG"/>
+        </w:rPr>
+      </w:pPr>
+    </w:p>
+    <w:p>
+      <w:pPr>
+        <w:rPr>
+          <w:rtl/>
+          <w:lang w:bidi="ar-EG"/>
+        </w:rPr>
+      </w:pPr>
+    </w:p>
+    <w:p>
+      <w:pPr>
+        <w:rPr>
+          <w:rtl/>
+          <w:lang w:bidi="ar-EG"/>
+        </w:rPr>
+      </w:pPr>
+    </w:p>
+    <w:p>
+      <w:pPr>
+        <w:rPr>
+          <w:rtl/>
+          <w:lang w:bidi="ar-EG"/>
+        </w:rPr>
+      </w:pPr>
+    </w:p>
+    <w:p>
+      <w:pPr>
+        <w:rPr>
+          <w:lang w:bidi="ar-EG"/>
+        </w:rPr>
+      </w:pPr>
+    </w:p>
+    <w:p>
+      <w:pPr>
+        <w:bidi/>
+        <w:rPr>
+          <w:rFonts w:hint="cs"/>
+          <w:rtl/>
+          <w:lang w:bidi="ar-EG"/>
+        </w:rPr>
+      </w:pPr>
+      <w:r>
+        <w:rPr>
+          <w:rFonts w:hint="cs"/>
+          <w:rtl/>
+          <w:lang w:bidi="ar-EG"/>
+        </w:rPr>
+        <w:t xml:space="preserve">افرض ان بعمل  </w:t>
+      </w:r>
+      <w:r>
+        <w:rPr>
+          <w:lang w:bidi="ar-EG"/>
+        </w:rPr>
+        <w:t xml:space="preserve">implement </w:t>
+      </w:r>
+      <w:r>
+        <w:rPr>
+          <w:rFonts w:hint="cs"/>
+          <w:rtl/>
+          <w:lang w:bidi="ar-EG"/>
+        </w:rPr>
+        <w:t xml:space="preserve"> ل سوق . </w:t>
+      </w:r>
+      <w:r>
+        <w:rPr>
+          <w:rFonts w:hint="cs"/>
+          <w:rtl/>
+          <w:lang w:bidi="ar-EG"/>
+        </w:rPr>
+        <w:t xml:space="preserve">ف اى حد يقدر  يعمل </w:t>
+      </w:r>
+      <w:r>
+        <w:rPr>
+          <w:lang w:bidi="ar-EG"/>
+        </w:rPr>
+        <w:t xml:space="preserve">order </w:t>
+      </w:r>
+      <w:r>
+        <w:rPr>
+          <w:rFonts w:hint="cs"/>
+          <w:rtl/>
+          <w:lang w:bidi="ar-EG"/>
+        </w:rPr>
+        <w:t xml:space="preserve"> وال </w:t>
+      </w:r>
+      <w:r>
+        <w:rPr>
+          <w:lang w:bidi="ar-EG"/>
+        </w:rPr>
+        <w:t xml:space="preserve">order </w:t>
+      </w:r>
+      <w:r>
+        <w:rPr>
+          <w:rFonts w:hint="cs"/>
+          <w:rtl/>
+          <w:lang w:bidi="ar-EG"/>
+        </w:rPr>
+        <w:t xml:space="preserve"> الواحد ممكن يبقا فيه مجموعه من ال</w:t>
+      </w:r>
+      <w:r>
+        <w:rPr>
+          <w:lang w:bidi="ar-EG"/>
+        </w:rPr>
+        <w:t>products</w:t>
+      </w:r>
+      <w:r>
+        <w:rPr>
+          <w:rFonts w:hint="cs"/>
+          <w:rtl/>
+          <w:lang w:bidi="ar-EG"/>
+        </w:rPr>
+        <w:t xml:space="preserve"> وكمان ممكن يبقا فيه </w:t>
+      </w:r>
+      <w:r>
+        <w:rPr>
+          <w:lang w:bidi="ar-EG"/>
+        </w:rPr>
+        <w:t xml:space="preserve">packages </w:t>
+      </w:r>
+      <w:r>
+        <w:rPr>
+          <w:rFonts w:hint="cs"/>
+          <w:rtl/>
+          <w:lang w:bidi="ar-EG"/>
+        </w:rPr>
+        <w:t xml:space="preserve"> و ال</w:t>
+      </w:r>
+      <w:r>
+        <w:rPr>
+          <w:lang w:bidi="ar-EG"/>
+        </w:rPr>
+        <w:t xml:space="preserve"> </w:t>
+      </w:r>
+      <w:r>
+        <w:rPr>
+          <w:lang w:bidi="ar-EG"/>
+        </w:rPr>
+        <w:t xml:space="preserve">packages </w:t>
+      </w:r>
+      <w:r>
+        <w:rPr>
+          <w:rFonts w:hint="cs"/>
+          <w:rtl/>
+          <w:lang w:bidi="ar-EG"/>
+        </w:rPr>
+        <w:t xml:space="preserve"> </w:t>
+      </w:r>
+      <w:r>
+        <w:rPr>
+          <w:lang w:bidi="ar-EG"/>
+        </w:rPr>
+        <w:t xml:space="preserve"> </w:t>
+      </w:r>
+      <w:r>
+        <w:rPr>
+          <w:rFonts w:hint="cs"/>
+          <w:rtl/>
+          <w:lang w:bidi="ar-EG"/>
+        </w:rPr>
+        <w:t xml:space="preserve">دى مكونه من  مجموعه من ال </w:t>
+      </w:r>
+      <w:r>
+        <w:rPr>
+          <w:rFonts w:hint="cs"/>
+          <w:rtl/>
+          <w:lang w:bidi="ar-EG"/>
+        </w:rPr>
+        <w:t>ال</w:t>
+      </w:r>
+      <w:r>
+        <w:rPr>
+          <w:lang w:bidi="ar-EG"/>
+        </w:rPr>
+        <w:t>products</w:t>
+      </w:r>
+      <w:r>
+        <w:rPr>
+          <w:rFonts w:hint="cs"/>
+          <w:rtl/>
+          <w:lang w:bidi="ar-EG"/>
+        </w:rPr>
+        <w:t xml:space="preserve"> . </w:t>
+      </w:r>
+    </w:p>
+    <w:p>
+      <w:pPr>
+        <w:bidi/>
+        <w:rPr>
+          <w:rtl/>
+          <w:lang w:bidi="ar-EG"/>
+        </w:rPr>
+      </w:pPr>
+      <w:r>
+        <w:rPr>
+          <w:rFonts w:hint="cs"/>
+          <w:rtl/>
+          <w:lang w:bidi="ar-EG"/>
+        </w:rPr>
+        <w:t xml:space="preserve">وكمان ممكن يبقا معا </w:t>
+      </w:r>
+      <w:r>
+        <w:rPr>
+          <w:lang w:bidi="ar-EG"/>
+        </w:rPr>
+        <w:t xml:space="preserve">packages </w:t>
+      </w:r>
+      <w:r>
+        <w:rPr>
+          <w:rFonts w:hint="cs"/>
+          <w:rtl/>
+          <w:lang w:bidi="ar-EG"/>
+        </w:rPr>
+        <w:t xml:space="preserve"> </w:t>
+      </w:r>
+      <w:r>
+        <w:rPr>
+          <w:lang w:bidi="ar-EG"/>
+        </w:rPr>
+        <w:t xml:space="preserve"> </w:t>
+      </w:r>
+      <w:r>
+        <w:rPr>
+          <w:rFonts w:hint="cs"/>
+          <w:rtl/>
+          <w:lang w:bidi="ar-EG"/>
+        </w:rPr>
+        <w:t xml:space="preserve"> جواها مجموعه من ال </w:t>
+      </w:r>
+      <w:r>
+        <w:rPr>
+          <w:lang w:bidi="ar-EG"/>
+        </w:rPr>
+        <w:t xml:space="preserve">packages </w:t>
+      </w:r>
+      <w:r>
+        <w:rPr>
+          <w:rFonts w:hint="cs"/>
+          <w:rtl/>
+          <w:lang w:bidi="ar-EG"/>
+        </w:rPr>
+        <w:t xml:space="preserve"> </w:t>
+      </w:r>
+      <w:r>
+        <w:rPr>
+          <w:lang w:bidi="ar-EG"/>
+        </w:rPr>
+        <w:t xml:space="preserve"> </w:t>
+      </w:r>
+      <w:r>
+        <w:rPr>
+          <w:rFonts w:hint="cs"/>
+          <w:rtl/>
+          <w:lang w:bidi="ar-EG"/>
+        </w:rPr>
+        <w:t xml:space="preserve">. </w:t>
+      </w:r>
+    </w:p>
+    <w:p>
+      <w:pPr>
+        <w:pStyle w:val="ListParagraph"/>
+        <w:numPr>
+          <w:ilvl w:val="0"/>
+          <w:numId w:val="1"/>
+        </w:numPr>
+        <w:bidi/>
+        <w:rPr>
+          <w:rFonts w:hint="cs"/>
+          <w:rtl/>
+          <w:lang w:bidi="ar-EG"/>
+        </w:rPr>
+      </w:pPr>
+      <w:r>
+        <w:rPr>
+          <w:rFonts w:hint="cs"/>
+          <w:rtl/>
+          <w:lang w:bidi="ar-EG"/>
+        </w:rPr>
+        <w:t xml:space="preserve">ف احنا هوزين نحسب ال </w:t>
+      </w:r>
+      <w:r>
+        <w:rPr>
+          <w:lang w:bidi="ar-EG"/>
+        </w:rPr>
+        <w:t xml:space="preserve">total </w:t>
+      </w:r>
+      <w:r>
+        <w:rPr>
+          <w:rFonts w:hint="cs"/>
+          <w:rtl/>
+          <w:lang w:bidi="ar-EG"/>
+        </w:rPr>
+        <w:t xml:space="preserve"> </w:t>
+      </w:r>
+      <w:r>
+        <w:rPr>
+          <w:rFonts w:hint="cs"/>
+          <w:rtl/>
+          <w:lang w:bidi="ar-EG"/>
+        </w:rPr>
+        <w:t xml:space="preserve">بتاع ال </w:t>
+      </w:r>
+      <w:r>
+        <w:rPr>
+          <w:lang w:bidi="ar-EG"/>
+        </w:rPr>
+        <w:t xml:space="preserve">order </w:t>
+      </w:r>
+      <w:r>
+        <w:rPr>
+          <w:rFonts w:hint="cs"/>
+          <w:rtl/>
+          <w:lang w:bidi="ar-EG"/>
+        </w:rPr>
+        <w:t xml:space="preserve"> ده . </w:t>
+      </w:r>
+      <w:r>
+        <w:rPr>
+          <w:rFonts w:hint="cs"/>
+          <w:rtl/>
+          <w:lang w:bidi="ar-EG"/>
+        </w:rPr>
+        <w:t>ف محتاج الف واحسب سعر كل ال</w:t>
+      </w:r>
+      <w:r>
+        <w:rPr>
+          <w:lang w:bidi="ar-EG"/>
+        </w:rPr>
+        <w:t xml:space="preserve">product </w:t>
+      </w:r>
+      <w:r>
+        <w:rPr>
+          <w:rFonts w:hint="cs"/>
+          <w:rtl/>
+          <w:lang w:bidi="ar-EG"/>
+        </w:rPr>
+        <w:t xml:space="preserve"> الموجودة . </w:t>
+      </w:r>
+      <w:r>
+        <w:rPr>
+          <w:rFonts w:hint="cs"/>
+          <w:rtl/>
+          <w:lang w:bidi="ar-EG"/>
+        </w:rPr>
+        <w:t>المشكله انا ال</w:t>
+      </w:r>
+      <w:r>
+        <w:rPr>
+          <w:lang w:bidi="ar-EG"/>
+        </w:rPr>
+        <w:t xml:space="preserve">order </w:t>
+      </w:r>
+      <w:r>
+        <w:rPr>
+          <w:rFonts w:hint="cs"/>
+          <w:rtl/>
+          <w:lang w:bidi="ar-EG"/>
+        </w:rPr>
+        <w:t xml:space="preserve"> مكون من  </w:t>
+      </w:r>
+      <w:r>
+        <w:rPr>
+          <w:lang w:bidi="ar-EG"/>
+        </w:rPr>
+        <w:t xml:space="preserve">product </w:t>
+      </w:r>
+      <w:r>
+        <w:rPr>
+          <w:rFonts w:hint="cs"/>
+          <w:rtl/>
+          <w:lang w:bidi="ar-EG"/>
+        </w:rPr>
+        <w:t xml:space="preserve"> وكمان </w:t>
+      </w:r>
+      <w:r>
+        <w:rPr>
+          <w:lang w:bidi="ar-EG"/>
+        </w:rPr>
+        <w:t xml:space="preserve">package </w:t>
+      </w:r>
+      <w:r>
+        <w:rPr>
+          <w:rFonts w:hint="cs"/>
+          <w:rtl/>
+          <w:lang w:bidi="ar-EG"/>
+        </w:rPr>
+        <w:t xml:space="preserve">  مش  بس </w:t>
+      </w:r>
+      <w:r>
+        <w:rPr>
+          <w:lang w:bidi="ar-EG"/>
+        </w:rPr>
+        <w:t>products</w:t>
+      </w:r>
+      <w:r>
+        <w:rPr>
+          <w:rFonts w:hint="cs"/>
+          <w:rtl/>
+          <w:lang w:bidi="ar-EG"/>
+        </w:rPr>
+        <w:t xml:space="preserve"> .  ف ال </w:t>
+      </w:r>
+      <w:r>
+        <w:rPr>
+          <w:lang w:bidi="ar-EG"/>
+        </w:rPr>
+        <w:t xml:space="preserve">composite </w:t>
+      </w:r>
+      <w:r>
+        <w:rPr>
+          <w:rFonts w:hint="cs"/>
+          <w:rtl/>
+          <w:lang w:bidi="ar-EG"/>
+        </w:rPr>
+        <w:t xml:space="preserve"> هيسعدنا   ف الموضع دة . </w:t>
+      </w:r>
+    </w:p>
+    <w:p>
+      <w:pPr>
+        <w:bidi/>
+        <w:rPr>
+          <w:lang w:bidi="ar-EG"/>
+        </w:rPr>
+      </w:pPr>
+      <w:r>
+        <w:rPr>
+          <w:rFonts w:cs="Arial"/>
+          <w:rtl/>
+          <w:lang w:bidi="ar-EG"/>
+        </w:rPr>
+        <w:drawing>
+          <wp:anchor distT="0" distB="0" distL="114300" distR="114300" simplePos="0" relativeHeight="251682816" behindDoc="0" locked="0" layoutInCell="1" allowOverlap="1" wp14:anchorId="1F8C655F" wp14:editId="6819C2B4">
+            <wp:simplePos x="0" y="0"/>
+            <wp:positionH relativeFrom="column">
+              <wp:posOffset>-260350</wp:posOffset>
+            </wp:positionH>
+            <wp:positionV relativeFrom="paragraph">
+              <wp:posOffset>15240</wp:posOffset>
+            </wp:positionV>
+            <wp:extent cx="4397918" cy="1739900"/>
+            <wp:effectExtent l="0" t="0" r="3175" b="0"/>
+            <wp:wrapNone/>
+            <wp:docPr id="50" name="Picture 50"/>
+            <wp:cNvGraphicFramePr>
+              <a:graphicFrameLocks xmlns:a="http://schemas.openxmlformats.org/drawingml/2006/main" noChangeAspect="1"/>
+            </wp:cNvGraphicFramePr>
+            <a:graphic xmlns:a="http://schemas.openxmlformats.org/drawingml/2006/main">
+              <a:graphicData uri="http://schemas.openxmlformats.org/drawingml/2006/picture">
+                <pic:pic xmlns:pic="http://schemas.openxmlformats.org/drawingml/2006/picture">
+                  <pic:nvPicPr>
+                    <pic:cNvPr id="1" name=""/>
+                    <pic:cNvPicPr/>
+                  </pic:nvPicPr>
+                  <pic:blipFill>
+                    <a:blip r:embed="rId27" cstate="print">
+                      <a:extLst>
+                        <a:ext uri="{28A0092B-C50C-407E-A947-70E740481C1C}">
+                          <a14:useLocalDpi xmlns:a14="http://schemas.microsoft.com/office/drawing/2010/main" val="0"/>
+                        </a:ext>
+                      </a:extLst>
+                    </a:blip>
+                    <a:stretch>
+                      <a:fillRect/>
+                    </a:stretch>
+                  </pic:blipFill>
+                  <pic:spPr>
+                    <a:xfrm>
+                      <a:off x="0" y="0"/>
+                      <a:ext cx="4397918" cy="1739900"/>
+                    </a:xfrm>
+                    <a:prstGeom prst="rect">
+                      <a:avLst/>
+                    </a:prstGeom>
+                  </pic:spPr>
+                </pic:pic>
+              </a:graphicData>
+            </a:graphic>
+            <wp14:sizeRelH relativeFrom="margin">
+              <wp14:pctWidth>0</wp14:pctWidth>
+            </wp14:sizeRelH>
+            <wp14:sizeRelV relativeFrom="margin">
+              <wp14:pctHeight>0</wp14:pctHeight>
+            </wp14:sizeRelV>
+          </wp:anchor>
+        </w:drawing>
+      </w:r>
+    </w:p>
+    <w:p>
+      <w:pPr>
+        <w:bidi/>
+        <w:rPr>
+          <w:lang w:bidi="ar-EG"/>
+        </w:rPr>
+      </w:pPr>
+    </w:p>
+    <w:p>
+      <w:pPr>
+        <w:bidi/>
+        <w:rPr>
+          <w:rFonts w:hint="cs"/>
+          <w:rtl/>
+          <w:lang w:bidi="ar-EG"/>
+        </w:rPr>
+      </w:pPr>
+      <w:r>
+        <w:rPr>
+          <w:rFonts w:hint="cs"/>
+          <w:rtl/>
+          <w:lang w:bidi="ar-EG"/>
+        </w:rPr>
+        <w:t xml:space="preserve">والاسكرين دة نفس الشرح بتاع ال </w:t>
+      </w:r>
+      <w:r>
+        <w:rPr>
+          <w:lang w:bidi="ar-EG"/>
+        </w:rPr>
+        <w:t>order</w:t>
+      </w:r>
+    </w:p>
+    <w:p>
+      <w:pPr>
+        <w:bidi/>
+        <w:rPr>
+          <w:lang w:bidi="ar-EG"/>
+        </w:rPr>
+      </w:pPr>
+    </w:p>
+    <w:p>
+      <w:pPr>
+        <w:bidi/>
+        <w:rPr>
+          <w:lang w:bidi="ar-EG"/>
+        </w:rPr>
+      </w:pPr>
+    </w:p>
+    <w:p>
+      <w:pPr>
+        <w:bidi/>
+        <w:rPr>
+          <w:lang w:bidi="ar-EG"/>
+        </w:rPr>
+      </w:pPr>
+    </w:p>
+    <w:p>
+      <w:pPr>
+        <w:bidi/>
+        <w:rPr>
+          <w:lang w:bidi="ar-EG"/>
+        </w:rPr>
+      </w:pPr>
+    </w:p>
+    <w:p>
+      <w:pPr>
+        <w:bidi/>
+        <w:rPr>
+          <w:lang w:bidi="ar-EG"/>
+        </w:rPr>
+      </w:pPr>
+    </w:p>
+    <w:p>
+      <w:pPr>
+        <w:bidi/>
+        <w:rPr>
+          <w:lang w:bidi="ar-EG"/>
+        </w:rPr>
+      </w:pPr>
+    </w:p>
+    <w:p>
+      <w:pPr>
+        <w:bidi/>
+        <w:rPr>
+          <w:lang w:bidi="ar-EG"/>
+        </w:rPr>
+      </w:pPr>
+    </w:p>
+    <w:p>
+      <w:pPr>
+        <w:bidi/>
+        <w:rPr>
+          <w:lang w:bidi="ar-EG"/>
+        </w:rPr>
+      </w:pPr>
+    </w:p>
+    <w:p>
+      <w:pPr>
+        <w:bidi/>
+        <w:rPr>
+          <w:lang w:bidi="ar-EG"/>
+        </w:rPr>
+      </w:pPr>
+    </w:p>
+    <w:p>
+      <w:pPr>
+        <w:bidi/>
+        <w:rPr>
+          <w:lang w:bidi="ar-EG"/>
+        </w:rPr>
+      </w:pPr>
+    </w:p>
+    <w:p>
+      <w:pPr>
+        <w:bidi/>
+        <w:rPr>
+          <w:lang w:bidi="ar-EG"/>
+        </w:rPr>
+      </w:pPr>
+      <w:bookmarkStart w:id="14" w:name="_GoBack"/>
+      <w:bookmarkEnd w:id="14"/>
     </w:p>
     <w:p>
       <w:pPr>
@@ -12964,7 +14018,7 @@
       </w:pPr>
     </w:p>
     <w:sectPr>
-      <w:footerReference w:type="default" r:id="rId25"/>
+      <w:footerReference w:type="default" r:id="rId28"/>
       <w:pgSz w:w="12240" w:h="15840"/>
       <w:pgMar w:top="1440" w:right="1440" w:bottom="1440" w:left="1440" w:header="720" w:footer="720" w:gutter="0"/>
       <w:pgBorders w:offsetFrom="page">
@@ -13189,7 +14243,7 @@
               <w:sz w:val="18"/>
               <w:szCs w:val="18"/>
             </w:rPr>
-            <w:t>9</w:t>
+            <w:t>10</w:t>
           </w:r>
           <w:r>
             <w:rPr>
@@ -13354,16 +14408,16 @@
     </w:lvl>
   </w:abstractNum>
   <w:abstractNum w:abstractNumId="1">
-    <w:nsid w:val="377840A2"/>
+    <w:nsid w:val="1BCA551F"/>
     <w:multiLevelType w:val="hybridMultilevel"/>
-    <w:tmpl w:val="7794D7E0"/>
-    <w:lvl w:ilvl="0" w:tplc="7A800434">
+    <w:tmpl w:val="5E565DBE"/>
+    <w:lvl w:ilvl="0" w:tplc="BB1C971A">
       <w:start w:val="1"/>
       <w:numFmt w:val="decimal"/>
       <w:lvlText w:val="%1-"/>
       <w:lvlJc w:val="left"/>
       <w:pPr>
-        <w:ind w:left="1290" w:hanging="360"/>
+        <w:ind w:left="720" w:hanging="360"/>
       </w:pPr>
       <w:rPr>
         <w:rFonts w:hint="default"/>
@@ -13375,7 +14429,7 @@
       <w:lvlText w:val="%2."/>
       <w:lvlJc w:val="left"/>
       <w:pPr>
-        <w:ind w:left="2010" w:hanging="360"/>
+        <w:ind w:left="1440" w:hanging="360"/>
       </w:pPr>
     </w:lvl>
     <w:lvl w:ilvl="2" w:tplc="0409001B" w:tentative="1">
@@ -13384,7 +14438,7 @@
       <w:lvlText w:val="%3."/>
       <w:lvlJc w:val="right"/>
       <w:pPr>
-        <w:ind w:left="2730" w:hanging="180"/>
+        <w:ind w:left="2160" w:hanging="180"/>
       </w:pPr>
     </w:lvl>
     <w:lvl w:ilvl="3" w:tplc="0409000F" w:tentative="1">
@@ -13393,7 +14447,7 @@
       <w:lvlText w:val="%4."/>
       <w:lvlJc w:val="left"/>
       <w:pPr>
-        <w:ind w:left="3450" w:hanging="360"/>
+        <w:ind w:left="2880" w:hanging="360"/>
       </w:pPr>
     </w:lvl>
     <w:lvl w:ilvl="4" w:tplc="04090019" w:tentative="1">
@@ -13402,7 +14456,7 @@
       <w:lvlText w:val="%5."/>
       <w:lvlJc w:val="left"/>
       <w:pPr>
-        <w:ind w:left="4170" w:hanging="360"/>
+        <w:ind w:left="3600" w:hanging="360"/>
       </w:pPr>
     </w:lvl>
     <w:lvl w:ilvl="5" w:tplc="0409001B" w:tentative="1">
@@ -13411,7 +14465,7 @@
       <w:lvlText w:val="%6."/>
       <w:lvlJc w:val="right"/>
       <w:pPr>
-        <w:ind w:left="4890" w:hanging="180"/>
+        <w:ind w:left="4320" w:hanging="180"/>
       </w:pPr>
     </w:lvl>
     <w:lvl w:ilvl="6" w:tplc="0409000F" w:tentative="1">
@@ -13420,7 +14474,7 @@
       <w:lvlText w:val="%7."/>
       <w:lvlJc w:val="left"/>
       <w:pPr>
-        <w:ind w:left="5610" w:hanging="360"/>
+        <w:ind w:left="5040" w:hanging="360"/>
       </w:pPr>
     </w:lvl>
     <w:lvl w:ilvl="7" w:tplc="04090019" w:tentative="1">
@@ -13429,7 +14483,7 @@
       <w:lvlText w:val="%8."/>
       <w:lvlJc w:val="left"/>
       <w:pPr>
-        <w:ind w:left="6330" w:hanging="360"/>
+        <w:ind w:left="5760" w:hanging="360"/>
       </w:pPr>
     </w:lvl>
     <w:lvl w:ilvl="8" w:tplc="0409001B" w:tentative="1">
@@ -13438,21 +14492,21 @@
       <w:lvlText w:val="%9."/>
       <w:lvlJc w:val="right"/>
       <w:pPr>
-        <w:ind w:left="7050" w:hanging="180"/>
+        <w:ind w:left="6480" w:hanging="180"/>
       </w:pPr>
     </w:lvl>
   </w:abstractNum>
   <w:abstractNum w:abstractNumId="2">
-    <w:nsid w:val="42A158F6"/>
+    <w:nsid w:val="377840A2"/>
     <w:multiLevelType w:val="hybridMultilevel"/>
-    <w:tmpl w:val="AB5ED2BA"/>
-    <w:lvl w:ilvl="0" w:tplc="22465162">
+    <w:tmpl w:val="7794D7E0"/>
+    <w:lvl w:ilvl="0" w:tplc="7A800434">
       <w:start w:val="1"/>
       <w:numFmt w:val="decimal"/>
       <w:lvlText w:val="%1-"/>
       <w:lvlJc w:val="left"/>
       <w:pPr>
-        <w:ind w:left="720" w:hanging="360"/>
+        <w:ind w:left="1290" w:hanging="360"/>
       </w:pPr>
       <w:rPr>
         <w:rFonts w:hint="default"/>
@@ -13464,7 +14518,7 @@
       <w:lvlText w:val="%2."/>
       <w:lvlJc w:val="left"/>
       <w:pPr>
-        <w:ind w:left="1440" w:hanging="360"/>
+        <w:ind w:left="2010" w:hanging="360"/>
       </w:pPr>
     </w:lvl>
     <w:lvl w:ilvl="2" w:tplc="0409001B" w:tentative="1">
@@ -13473,7 +14527,7 @@
       <w:lvlText w:val="%3."/>
       <w:lvlJc w:val="right"/>
       <w:pPr>
-        <w:ind w:left="2160" w:hanging="180"/>
+        <w:ind w:left="2730" w:hanging="180"/>
       </w:pPr>
     </w:lvl>
     <w:lvl w:ilvl="3" w:tplc="0409000F" w:tentative="1">
@@ -13482,7 +14536,7 @@
       <w:lvlText w:val="%4."/>
       <w:lvlJc w:val="left"/>
       <w:pPr>
-        <w:ind w:left="2880" w:hanging="360"/>
+        <w:ind w:left="3450" w:hanging="360"/>
       </w:pPr>
     </w:lvl>
     <w:lvl w:ilvl="4" w:tplc="04090019" w:tentative="1">
@@ -13491,7 +14545,7 @@
       <w:lvlText w:val="%5."/>
       <w:lvlJc w:val="left"/>
       <w:pPr>
-        <w:ind w:left="3600" w:hanging="360"/>
+        <w:ind w:left="4170" w:hanging="360"/>
       </w:pPr>
     </w:lvl>
     <w:lvl w:ilvl="5" w:tplc="0409001B" w:tentative="1">
@@ -13500,7 +14554,7 @@
       <w:lvlText w:val="%6."/>
       <w:lvlJc w:val="right"/>
       <w:pPr>
-        <w:ind w:left="4320" w:hanging="180"/>
+        <w:ind w:left="4890" w:hanging="180"/>
       </w:pPr>
     </w:lvl>
     <w:lvl w:ilvl="6" w:tplc="0409000F" w:tentative="1">
@@ -13509,7 +14563,7 @@
       <w:lvlText w:val="%7."/>
       <w:lvlJc w:val="left"/>
       <w:pPr>
-        <w:ind w:left="5040" w:hanging="360"/>
+        <w:ind w:left="5610" w:hanging="360"/>
       </w:pPr>
     </w:lvl>
     <w:lvl w:ilvl="7" w:tplc="04090019" w:tentative="1">
@@ -13518,7 +14572,7 @@
       <w:lvlText w:val="%8."/>
       <w:lvlJc w:val="left"/>
       <w:pPr>
-        <w:ind w:left="5760" w:hanging="360"/>
+        <w:ind w:left="6330" w:hanging="360"/>
       </w:pPr>
     </w:lvl>
     <w:lvl w:ilvl="8" w:tplc="0409001B" w:tentative="1">
@@ -13527,15 +14581,15 @@
       <w:lvlText w:val="%9."/>
       <w:lvlJc w:val="right"/>
       <w:pPr>
-        <w:ind w:left="6480" w:hanging="180"/>
+        <w:ind w:left="7050" w:hanging="180"/>
       </w:pPr>
     </w:lvl>
   </w:abstractNum>
   <w:abstractNum w:abstractNumId="3">
-    <w:nsid w:val="43FA0F30"/>
+    <w:nsid w:val="42A158F6"/>
     <w:multiLevelType w:val="hybridMultilevel"/>
-    <w:tmpl w:val="AE42C966"/>
-    <w:lvl w:ilvl="0" w:tplc="301E745E">
+    <w:tmpl w:val="AB5ED2BA"/>
+    <w:lvl w:ilvl="0" w:tplc="22465162">
       <w:start w:val="1"/>
       <w:numFmt w:val="decimal"/>
       <w:lvlText w:val="%1-"/>
@@ -13621,10 +14675,10 @@
     </w:lvl>
   </w:abstractNum>
   <w:abstractNum w:abstractNumId="4">
-    <w:nsid w:val="665220B6"/>
+    <w:nsid w:val="43FA0F30"/>
     <w:multiLevelType w:val="hybridMultilevel"/>
-    <w:tmpl w:val="132AA0CA"/>
-    <w:lvl w:ilvl="0" w:tplc="76681222">
+    <w:tmpl w:val="AE42C966"/>
+    <w:lvl w:ilvl="0" w:tplc="301E745E">
       <w:start w:val="1"/>
       <w:numFmt w:val="decimal"/>
       <w:lvlText w:val="%1-"/>
@@ -13709,22 +14763,114 @@
       </w:pPr>
     </w:lvl>
   </w:abstractNum>
+  <w:abstractNum w:abstractNumId="5">
+    <w:nsid w:val="665220B6"/>
+    <w:multiLevelType w:val="hybridMultilevel"/>
+    <w:tmpl w:val="132AA0CA"/>
+    <w:lvl w:ilvl="0" w:tplc="76681222">
+      <w:start w:val="1"/>
+      <w:numFmt w:val="decimal"/>
+      <w:lvlText w:val="%1-"/>
+      <w:lvlJc w:val="left"/>
+      <w:pPr>
+        <w:ind w:left="720" w:hanging="360"/>
+      </w:pPr>
+      <w:rPr>
+        <w:rFonts w:hint="default"/>
+      </w:rPr>
+    </w:lvl>
+    <w:lvl w:ilvl="1" w:tplc="04090019" w:tentative="1">
+      <w:start w:val="1"/>
+      <w:numFmt w:val="lowerLetter"/>
+      <w:lvlText w:val="%2."/>
+      <w:lvlJc w:val="left"/>
+      <w:pPr>
+        <w:ind w:left="1440" w:hanging="360"/>
+      </w:pPr>
+    </w:lvl>
+    <w:lvl w:ilvl="2" w:tplc="0409001B" w:tentative="1">
+      <w:start w:val="1"/>
+      <w:numFmt w:val="lowerRoman"/>
+      <w:lvlText w:val="%3."/>
+      <w:lvlJc w:val="right"/>
+      <w:pPr>
+        <w:ind w:left="2160" w:hanging="180"/>
+      </w:pPr>
+    </w:lvl>
+    <w:lvl w:ilvl="3" w:tplc="0409000F" w:tentative="1">
+      <w:start w:val="1"/>
+      <w:numFmt w:val="decimal"/>
+      <w:lvlText w:val="%4."/>
+      <w:lvlJc w:val="left"/>
+      <w:pPr>
+        <w:ind w:left="2880" w:hanging="360"/>
+      </w:pPr>
+    </w:lvl>
+    <w:lvl w:ilvl="4" w:tplc="04090019" w:tentative="1">
+      <w:start w:val="1"/>
+      <w:numFmt w:val="lowerLetter"/>
+      <w:lvlText w:val="%5."/>
+      <w:lvlJc w:val="left"/>
+      <w:pPr>
+        <w:ind w:left="3600" w:hanging="360"/>
+      </w:pPr>
+    </w:lvl>
+    <w:lvl w:ilvl="5" w:tplc="0409001B" w:tentative="1">
+      <w:start w:val="1"/>
+      <w:numFmt w:val="lowerRoman"/>
+      <w:lvlText w:val="%6."/>
+      <w:lvlJc w:val="right"/>
+      <w:pPr>
+        <w:ind w:left="4320" w:hanging="180"/>
+      </w:pPr>
+    </w:lvl>
+    <w:lvl w:ilvl="6" w:tplc="0409000F" w:tentative="1">
+      <w:start w:val="1"/>
+      <w:numFmt w:val="decimal"/>
+      <w:lvlText w:val="%7."/>
+      <w:lvlJc w:val="left"/>
+      <w:pPr>
+        <w:ind w:left="5040" w:hanging="360"/>
+      </w:pPr>
+    </w:lvl>
+    <w:lvl w:ilvl="7" w:tplc="04090019" w:tentative="1">
+      <w:start w:val="1"/>
+      <w:numFmt w:val="lowerLetter"/>
+      <w:lvlText w:val="%8."/>
+      <w:lvlJc w:val="left"/>
+      <w:pPr>
+        <w:ind w:left="5760" w:hanging="360"/>
+      </w:pPr>
+    </w:lvl>
+    <w:lvl w:ilvl="8" w:tplc="0409001B" w:tentative="1">
+      <w:start w:val="1"/>
+      <w:numFmt w:val="lowerRoman"/>
+      <w:lvlText w:val="%9."/>
+      <w:lvlJc w:val="right"/>
+      <w:pPr>
+        <w:ind w:left="6480" w:hanging="180"/>
+      </w:pPr>
+    </w:lvl>
+  </w:abstractNum>
   <w:num w:numId="1">
     <w:abstractNumId w:val="0"/>
   </w:num>
   <w:num w:numId="2">
+    <w:abstractNumId w:val="3"/>
+  </w:num>
+  <w:num w:numId="3">
     <w:abstractNumId w:val="2"/>
   </w:num>
-  <w:num w:numId="3">
+  <w:num w:numId="4">
+    <w:abstractNumId w:val="4"/>
+  </w:num>
+  <w:num w:numId="5">
+    <w:abstractNumId w:val="5"/>
+  </w:num>
+  <w:num w:numId="6">
     <w:abstractNumId w:val="1"/>
   </w:num>
-  <w:num w:numId="4">
-    <w:abstractNumId w:val="3"/>
-  </w:num>
-  <w:num w:numId="5">
-    <w:abstractNumId w:val="4"/>
-  </w:num>
-  <w:numIdMacAtCleanup w:val="5"/>
+  <w:numIdMacAtCleanup w:val="6"/>
 </w:numbering>
 </file>
 
@@ -16726,7 +17872,7 @@
 </file>
 
 <file path=customXml/itemProps2.xml><?xml version="1.0" encoding="utf-8"?>
-<ds:datastoreItem xmlns:ds="http://schemas.openxmlformats.org/officeDocument/2006/customXml" ds:itemID="{3EFDE168-EA26-44B0-8913-5B9E4DBC27F2}">
+<ds:datastoreItem xmlns:ds="http://schemas.openxmlformats.org/officeDocument/2006/customXml" ds:itemID="{02C8C761-6045-435E-ABED-18AF8EA5BACF}">
   <ds:schemaRefs>
     <ds:schemaRef ds:uri="http://schemas.openxmlformats.org/officeDocument/2006/bibliography"/>
   </ds:schemaRefs>

</xml_diff>